<commit_message>
added fitbit.css to Data_Aquisition
</commit_message>
<xml_diff>
--- a/_site/RStudio_Ecosystem.docx
+++ b/_site/RStudio_Ecosystem.docx
@@ -4943,7 +4943,7 @@
         </w:r>
       </w:hyperlink>
       <w:r>
-        <w:t xml:space="preserve">   |  </w:t>
+        <w:t xml:space="preserve"> | </w:t>
       </w:r>
       <w:hyperlink r:id="rId150">
         <w:r>
@@ -4954,7 +4954,7 @@
         </w:r>
       </w:hyperlink>
       <w:r>
-        <w:t xml:space="preserve"> </w:t>
+        <w:t xml:space="preserve"/>
       </w:r>
       <w:r>
         <w:t xml:space="preserve"> </w:t>

</xml_diff>

<commit_message>
fiddling with bottom navbar
</commit_message>
<xml_diff>
--- a/_site/RStudio_Ecosystem.docx
+++ b/_site/RStudio_Ecosystem.docx
@@ -4943,7 +4943,7 @@
         </w:r>
       </w:hyperlink>
       <w:r>
-        <w:t xml:space="preserve"> | </w:t>
+        <w:t xml:space="preserve">   |  </w:t>
       </w:r>
       <w:hyperlink r:id="rId150">
         <w:r>
@@ -4954,7 +4954,7 @@
         </w:r>
       </w:hyperlink>
       <w:r>
-        <w:t xml:space="preserve"/>
+        <w:t xml:space="preserve"> </w:t>
       </w:r>
       <w:r>
         <w:t xml:space="preserve"> </w:t>

</xml_diff>

<commit_message>
Corrected About links,rebuilt site
</commit_message>
<xml_diff>
--- a/_site/RStudio_Ecosystem.docx
+++ b/_site/RStudio_Ecosystem.docx
@@ -58,7 +58,7 @@
     </w:p>
     <w:p>
       <w:pPr>
-        <w:pStyle w:val="FirstParagraph"/>
+        <w:pStyle w:val="Figure"/>
       </w:pPr>
       <w:r>
         <w:drawing>
@@ -76,7 +76,7 @@
                     </pic:cNvPicPr>
                   </pic:nvPicPr>
                   <pic:blipFill>
-                    <a:blip r:embed="rId20"/>
+                    <a:blip r:embed="rId21"/>
                     <a:stretch>
                       <a:fillRect/>
                     </a:stretch>
@@ -105,7 +105,7 @@
     </w:p>
     <w:p>
       <w:pPr>
-        <w:pStyle w:val="BodyText"/>
+        <w:pStyle w:val="FirstParagraph"/>
       </w:pPr>
       <w:r>
         <w:rPr>
@@ -118,17 +118,17 @@
       <w:pPr>
         <w:pStyle w:val="Heading2"/>
       </w:pPr>
-      <w:bookmarkStart w:id="21" w:name="r-notebooks"/>
+      <w:bookmarkStart w:id="22" w:name="r-notebooks"/>
+      <w:bookmarkEnd w:id="22"/>
       <w:r>
         <w:t xml:space="preserve">R Notebooks</w:t>
       </w:r>
-      <w:bookmarkEnd w:id="21"/>
     </w:p>
     <w:p>
       <w:pPr>
         <w:pStyle w:val="FirstParagraph"/>
       </w:pPr>
-      <w:hyperlink r:id="rId22">
+      <w:hyperlink r:id="rId23">
         <w:r>
           <w:rPr>
             <w:rStyle w:val="Hyperlink"/>
@@ -162,25 +162,25 @@
       <w:r>
         <w:t xml:space="preserve"> </w:t>
       </w:r>
+      <w:hyperlink r:id="rId24">
+        <w:r>
+          <w:rPr>
+            <w:rStyle w:val="Hyperlink"/>
+          </w:rPr>
+          <w:t xml:space="preserve">Jupyter Notebooks</w:t>
+        </w:r>
+      </w:hyperlink>
+      <w:r>
+        <w:t xml:space="preserve">. As described by</w:t>
+      </w:r>
+      <w:r>
+        <w:t xml:space="preserve"> </w:t>
+      </w:r>
       <w:hyperlink r:id="rId23">
         <w:r>
           <w:rPr>
             <w:rStyle w:val="Hyperlink"/>
           </w:rPr>
-          <w:t xml:space="preserve">Jupyter Notebooks</w:t>
-        </w:r>
-      </w:hyperlink>
-      <w:r>
-        <w:t xml:space="preserve">. As described by</w:t>
-      </w:r>
-      <w:r>
-        <w:t xml:space="preserve"> </w:t>
-      </w:r>
-      <w:hyperlink r:id="rId22">
-        <w:r>
-          <w:rPr>
-            <w:rStyle w:val="Hyperlink"/>
-          </w:rPr>
           <w:t xml:space="preserve">RStudio</w:t>
         </w:r>
       </w:hyperlink>
@@ -214,11 +214,11 @@
       <w:pPr>
         <w:pStyle w:val="Heading3"/>
       </w:pPr>
-      <w:bookmarkStart w:id="24" w:name="creating-an-r-notebook-file"/>
+      <w:bookmarkStart w:id="25" w:name="creating-an-r-notebook-file"/>
+      <w:bookmarkEnd w:id="25"/>
       <w:r>
         <w:t xml:space="preserve">Creating An R Notebook File</w:t>
       </w:r>
-      <w:bookmarkEnd w:id="24"/>
     </w:p>
     <w:p>
       <w:pPr>
@@ -252,7 +252,7 @@
       <w:r>
         <w:t xml:space="preserve"> </w:t>
       </w:r>
-      <w:hyperlink r:id="rId22">
+      <w:hyperlink r:id="rId23">
         <w:r>
           <w:rPr>
             <w:rStyle w:val="Hyperlink"/>
@@ -317,6 +317,12 @@
         <w:br w:type="textWrapping"/>
       </w:r>
       <w:r>
+        <w:rPr>
+          <w:rStyle w:val="VerbatimChar"/>
+        </w:rPr>
+        <w:t xml:space="preserve"/>
+      </w:r>
+      <w:r>
         <w:br w:type="textWrapping"/>
       </w:r>
       <w:r>
@@ -329,6 +335,12 @@
         <w:br w:type="textWrapping"/>
       </w:r>
       <w:r>
+        <w:rPr>
+          <w:rStyle w:val="VerbatimChar"/>
+        </w:rPr>
+        <w:t xml:space="preserve"/>
+      </w:r>
+      <w:r>
         <w:br w:type="textWrapping"/>
       </w:r>
       <w:r>
@@ -341,6 +353,12 @@
         <w:br w:type="textWrapping"/>
       </w:r>
       <w:r>
+        <w:rPr>
+          <w:rStyle w:val="VerbatimChar"/>
+        </w:rPr>
+        <w:t xml:space="preserve"/>
+      </w:r>
+      <w:r>
         <w:br w:type="textWrapping"/>
       </w:r>
       <w:r>
@@ -380,6 +398,12 @@
         <w:br w:type="textWrapping"/>
       </w:r>
       <w:r>
+        <w:rPr>
+          <w:rStyle w:val="VerbatimChar"/>
+        </w:rPr>
+        <w:t xml:space="preserve"/>
+      </w:r>
+      <w:r>
         <w:br w:type="textWrapping"/>
       </w:r>
       <w:r>
@@ -392,6 +416,12 @@
         <w:br w:type="textWrapping"/>
       </w:r>
       <w:r>
+        <w:rPr>
+          <w:rStyle w:val="VerbatimChar"/>
+        </w:rPr>
+        <w:t xml:space="preserve"/>
+      </w:r>
+      <w:r>
         <w:br w:type="textWrapping"/>
       </w:r>
       <w:r>
@@ -404,6 +434,12 @@
         <w:br w:type="textWrapping"/>
       </w:r>
       <w:r>
+        <w:rPr>
+          <w:rStyle w:val="VerbatimChar"/>
+        </w:rPr>
+        <w:t xml:space="preserve"/>
+      </w:r>
+      <w:r>
         <w:br w:type="textWrapping"/>
       </w:r>
       <w:r>
@@ -423,7 +459,7 @@
       <w:r>
         <w:t xml:space="preserve"> </w:t>
       </w:r>
-      <w:hyperlink r:id="rId22">
+      <w:hyperlink r:id="rId23">
         <w:r>
           <w:rPr>
             <w:rStyle w:val="Hyperlink"/>
@@ -439,11 +475,11 @@
       <w:pPr>
         <w:pStyle w:val="Heading3"/>
       </w:pPr>
-      <w:bookmarkStart w:id="25" w:name="r-notebook-html-files"/>
+      <w:bookmarkStart w:id="26" w:name="r-notebook-html-files"/>
+      <w:bookmarkEnd w:id="26"/>
       <w:r>
         <w:t xml:space="preserve">R Notebook HTML files</w:t>
       </w:r>
-      <w:bookmarkEnd w:id="25"/>
     </w:p>
     <w:p>
       <w:pPr>
@@ -461,7 +497,7 @@
         </w:rPr>
         <w:t xml:space="preserve"> </w:t>
       </w:r>
-      <w:hyperlink r:id="rId26">
+      <w:hyperlink r:id="rId27">
         <w:r>
           <w:rPr>
             <w:rStyle w:val="Hyperlink"/>
@@ -681,7 +717,7 @@
       <w:r>
         <w:t xml:space="preserve"> </w:t>
       </w:r>
-      <w:hyperlink r:id="rId26">
+      <w:hyperlink r:id="rId27">
         <w:r>
           <w:rPr>
             <w:rStyle w:val="Hyperlink"/>
@@ -709,7 +745,7 @@
       <w:r>
         <w:t xml:space="preserve"> </w:t>
       </w:r>
-      <w:hyperlink r:id="rId27">
+      <w:hyperlink r:id="rId28">
         <w:r>
           <w:rPr>
             <w:rStyle w:val="Hyperlink"/>
@@ -758,11 +794,11 @@
       <w:pPr>
         <w:pStyle w:val="Heading2"/>
       </w:pPr>
-      <w:bookmarkStart w:id="28" w:name="rmarkdown"/>
+      <w:bookmarkStart w:id="29" w:name="rmarkdown"/>
+      <w:bookmarkEnd w:id="29"/>
       <w:r>
         <w:t xml:space="preserve">RMarkdown</w:t>
       </w:r>
-      <w:bookmarkEnd w:id="28"/>
     </w:p>
     <w:p>
       <w:pPr>
@@ -777,7 +813,7 @@
       <w:r>
         <w:t xml:space="preserve"> </w:t>
       </w:r>
-      <w:hyperlink r:id="rId29">
+      <w:hyperlink r:id="rId30">
         <w:r>
           <w:rPr>
             <w:i/>
@@ -791,7 +827,7 @@
       <w:pPr>
         <w:pStyle w:val="FirstParagraph"/>
       </w:pPr>
-      <w:hyperlink r:id="rId29">
+      <w:hyperlink r:id="rId30">
         <w:r>
           <w:rPr>
             <w:rStyle w:val="Hyperlink"/>
@@ -839,7 +875,7 @@
           <w:ilvl w:val="0"/>
         </w:numPr>
       </w:pPr>
-      <w:hyperlink r:id="rId30">
+      <w:hyperlink r:id="rId31">
         <w:r>
           <w:rPr>
             <w:rStyle w:val="Hyperlink"/>
@@ -871,7 +907,7 @@
           <w:ilvl w:val="0"/>
         </w:numPr>
       </w:pPr>
-      <w:hyperlink r:id="rId31">
+      <w:hyperlink r:id="rId32">
         <w:r>
           <w:rPr>
             <w:rStyle w:val="Hyperlink"/>
@@ -903,7 +939,7 @@
           <w:ilvl w:val="0"/>
         </w:numPr>
       </w:pPr>
-      <w:hyperlink r:id="rId32">
+      <w:hyperlink r:id="rId33">
         <w:r>
           <w:rPr>
             <w:rStyle w:val="Hyperlink"/>
@@ -956,7 +992,7 @@
       <w:pPr>
         <w:pStyle w:val="BodyText"/>
       </w:pPr>
-      <w:hyperlink r:id="rId33">
+      <w:hyperlink r:id="rId34">
         <w:r>
           <w:rPr>
             <w:rStyle w:val="Hyperlink"/>
@@ -970,7 +1006,7 @@
       <w:r>
         <w:t xml:space="preserve"> </w:t>
       </w:r>
-      <w:hyperlink r:id="rId34">
+      <w:hyperlink r:id="rId35">
         <w:r>
           <w:rPr>
             <w:rStyle w:val="Hyperlink"/>
@@ -984,7 +1020,7 @@
       <w:r>
         <w:t xml:space="preserve"> </w:t>
       </w:r>
-      <w:hyperlink r:id="rId35">
+      <w:hyperlink r:id="rId36">
         <w:r>
           <w:rPr>
             <w:rStyle w:val="Hyperlink"/>
@@ -998,7 +1034,7 @@
       <w:r>
         <w:t xml:space="preserve"> </w:t>
       </w:r>
-      <w:hyperlink r:id="rId36">
+      <w:hyperlink r:id="rId37">
         <w:r>
           <w:rPr>
             <w:rStyle w:val="Hyperlink"/>
@@ -1012,7 +1048,7 @@
       <w:r>
         <w:t xml:space="preserve"> </w:t>
       </w:r>
-      <w:hyperlink r:id="rId37">
+      <w:hyperlink r:id="rId38">
         <w:r>
           <w:rPr>
             <w:rStyle w:val="Hyperlink"/>
@@ -1026,7 +1062,7 @@
       <w:r>
         <w:t xml:space="preserve"> </w:t>
       </w:r>
-      <w:hyperlink r:id="rId38">
+      <w:hyperlink r:id="rId39">
         <w:r>
           <w:rPr>
             <w:rStyle w:val="Hyperlink"/>
@@ -1040,7 +1076,7 @@
       <w:r>
         <w:t xml:space="preserve"> </w:t>
       </w:r>
-      <w:hyperlink r:id="rId39">
+      <w:hyperlink r:id="rId40">
         <w:r>
           <w:rPr>
             <w:rStyle w:val="Hyperlink"/>
@@ -1054,7 +1090,7 @@
       <w:r>
         <w:t xml:space="preserve"> </w:t>
       </w:r>
-      <w:hyperlink r:id="rId40">
+      <w:hyperlink r:id="rId41">
         <w:r>
           <w:rPr>
             <w:rStyle w:val="Hyperlink"/>
@@ -1070,7 +1106,7 @@
       <w:pPr>
         <w:pStyle w:val="BodyText"/>
       </w:pPr>
-      <w:hyperlink r:id="rId41">
+      <w:hyperlink r:id="rId42">
         <w:r>
           <w:rPr>
             <w:b/>
@@ -1090,11 +1126,11 @@
       <w:pPr>
         <w:pStyle w:val="Heading3"/>
       </w:pPr>
-      <w:bookmarkStart w:id="42" w:name="knitr"/>
+      <w:bookmarkStart w:id="43" w:name="knitr"/>
+      <w:bookmarkEnd w:id="43"/>
       <w:r>
         <w:t xml:space="preserve">knitr</w:t>
       </w:r>
-      <w:bookmarkEnd w:id="42"/>
     </w:p>
     <w:p>
       <w:pPr>
@@ -1111,7 +1147,7 @@
       <w:r>
         <w:t xml:space="preserve"> </w:t>
       </w:r>
-      <w:hyperlink r:id="rId43">
+      <w:hyperlink r:id="rId44">
         <w:r>
           <w:rPr>
             <w:rStyle w:val="Hyperlink"/>
@@ -1167,7 +1203,7 @@
         </w:rPr>
         <w:t xml:space="preserve"> </w:t>
       </w:r>
-      <w:hyperlink r:id="rId44">
+      <w:hyperlink r:id="rId45">
         <w:r>
           <w:rPr>
             <w:rStyle w:val="Hyperlink"/>
@@ -1188,7 +1224,7 @@
         </w:rPr>
         <w:t xml:space="preserve"> </w:t>
       </w:r>
-      <w:hyperlink r:id="rId45">
+      <w:hyperlink r:id="rId46">
         <w:r>
           <w:rPr>
             <w:rStyle w:val="Hyperlink"/>
@@ -1209,7 +1245,7 @@
         </w:rPr>
         <w:t xml:space="preserve"> </w:t>
       </w:r>
-      <w:hyperlink r:id="rId46">
+      <w:hyperlink r:id="rId47">
         <w:r>
           <w:rPr>
             <w:rStyle w:val="Hyperlink"/>
@@ -1230,7 +1266,7 @@
         </w:rPr>
         <w:t xml:space="preserve"> </w:t>
       </w:r>
-      <w:hyperlink r:id="rId47">
+      <w:hyperlink r:id="rId48">
         <w:r>
           <w:rPr>
             <w:rStyle w:val="Hyperlink"/>
@@ -1251,7 +1287,7 @@
         </w:rPr>
         <w:t xml:space="preserve"> </w:t>
       </w:r>
-      <w:hyperlink r:id="rId48">
+      <w:hyperlink r:id="rId49">
         <w:r>
           <w:rPr>
             <w:rStyle w:val="Hyperlink"/>
@@ -1272,7 +1308,7 @@
         </w:rPr>
         <w:t xml:space="preserve"> </w:t>
       </w:r>
-      <w:hyperlink r:id="rId49">
+      <w:hyperlink r:id="rId50">
         <w:r>
           <w:rPr>
             <w:rStyle w:val="Hyperlink"/>
@@ -1299,7 +1335,7 @@
       <w:r>
         <w:t xml:space="preserve"> </w:t>
       </w:r>
-      <w:hyperlink r:id="rId50">
+      <w:hyperlink r:id="rId51">
         <w:r>
           <w:rPr>
             <w:rStyle w:val="Hyperlink"/>
@@ -1444,6 +1480,12 @@
         <w:pStyle w:val="SourceCode"/>
       </w:pPr>
       <w:r>
+        <w:rPr>
+          <w:rStyle w:val="VerbatimChar"/>
+        </w:rPr>
+        <w:t xml:space="preserve"/>
+      </w:r>
+      <w:r>
         <w:br w:type="textWrapping"/>
       </w:r>
       <w:r>
@@ -1475,11 +1517,11 @@
       <w:pPr>
         <w:pStyle w:val="Heading4"/>
       </w:pPr>
-      <w:bookmarkStart w:id="51" w:name="code-chunk-options"/>
+      <w:bookmarkStart w:id="52" w:name="code-chunk-options"/>
+      <w:bookmarkEnd w:id="52"/>
       <w:r>
         <w:t xml:space="preserve">Code Chunk Options</w:t>
       </w:r>
-      <w:bookmarkEnd w:id="51"/>
     </w:p>
     <w:p>
       <w:pPr>
@@ -1500,7 +1542,7 @@
       <w:r>
         <w:t xml:space="preserve"> </w:t>
       </w:r>
-      <w:hyperlink r:id="rId52">
+      <w:hyperlink r:id="rId53">
         <w:r>
           <w:rPr>
             <w:i/>
@@ -1624,7 +1666,7 @@
       <w:r>
         <w:t xml:space="preserve"> </w:t>
       </w:r>
-      <w:hyperlink r:id="rId53">
+      <w:hyperlink r:id="rId54">
         <w:r>
           <w:rPr>
             <w:rStyle w:val="Hyperlink"/>
@@ -1641,7 +1683,7 @@
       <w:r>
         <w:t xml:space="preserve"> </w:t>
       </w:r>
-      <w:hyperlink r:id="rId54">
+      <w:hyperlink r:id="rId55">
         <w:r>
           <w:rPr>
             <w:rStyle w:val="Hyperlink"/>
@@ -1700,11 +1742,11 @@
       <w:pPr>
         <w:pStyle w:val="Heading3"/>
       </w:pPr>
-      <w:bookmarkStart w:id="55" w:name="pandoc"/>
+      <w:bookmarkStart w:id="56" w:name="pandoc"/>
+      <w:bookmarkEnd w:id="56"/>
       <w:r>
         <w:t xml:space="preserve">pandoc</w:t>
       </w:r>
-      <w:bookmarkEnd w:id="55"/>
     </w:p>
     <w:p>
       <w:pPr>
@@ -1716,7 +1758,7 @@
       <w:r>
         <w:t xml:space="preserve"> </w:t>
       </w:r>
-      <w:hyperlink r:id="rId56">
+      <w:hyperlink r:id="rId57">
         <w:r>
           <w:rPr>
             <w:rStyle w:val="Hyperlink"/>
@@ -1730,7 +1772,7 @@
       <w:r>
         <w:t xml:space="preserve"> </w:t>
       </w:r>
-      <w:hyperlink r:id="rId57">
+      <w:hyperlink r:id="rId58">
         <w:r>
           <w:rPr>
             <w:rStyle w:val="Hyperlink"/>
@@ -1744,7 +1786,7 @@
       <w:r>
         <w:t xml:space="preserve"> </w:t>
       </w:r>
-      <w:hyperlink r:id="rId58">
+      <w:hyperlink r:id="rId59">
         <w:r>
           <w:rPr>
             <w:rStyle w:val="Hyperlink"/>
@@ -1808,7 +1850,7 @@
       <w:r>
         <w:t xml:space="preserve"> </w:t>
       </w:r>
-      <w:hyperlink r:id="rId59">
+      <w:hyperlink r:id="rId60">
         <w:r>
           <w:rPr>
             <w:rStyle w:val="Hyperlink"/>
@@ -1824,17 +1866,17 @@
       <w:pPr>
         <w:pStyle w:val="Heading2"/>
       </w:pPr>
-      <w:bookmarkStart w:id="60" w:name="shiny"/>
+      <w:bookmarkStart w:id="61" w:name="shiny"/>
+      <w:bookmarkEnd w:id="61"/>
       <w:r>
         <w:t xml:space="preserve">Shiny</w:t>
       </w:r>
-      <w:bookmarkEnd w:id="60"/>
     </w:p>
     <w:p>
       <w:pPr>
         <w:pStyle w:val="BlockText"/>
       </w:pPr>
-      <w:hyperlink r:id="rId61">
+      <w:hyperlink r:id="rId62">
         <w:r>
           <w:rPr>
             <w:rStyle w:val="Hyperlink"/>
@@ -1851,88 +1893,88 @@
       <w:r>
         <w:t xml:space="preserve"> </w:t>
       </w:r>
+      <w:hyperlink r:id="rId63">
+        <w:r>
+          <w:rPr>
+            <w:rStyle w:val="Hyperlink"/>
+          </w:rPr>
+          <w:t xml:space="preserve">R Markdown</w:t>
+        </w:r>
+      </w:hyperlink>
+      <w:r>
+        <w:t xml:space="preserve"> </w:t>
+      </w:r>
+      <w:r>
+        <w:t xml:space="preserve">documents or build</w:t>
+      </w:r>
+      <w:r>
+        <w:t xml:space="preserve"> </w:t>
+      </w:r>
+      <w:hyperlink r:id="rId64">
+        <w:r>
+          <w:rPr>
+            <w:rStyle w:val="Hyperlink"/>
+          </w:rPr>
+          <w:t xml:space="preserve">dashboards</w:t>
+        </w:r>
+      </w:hyperlink>
+      <w:r>
+        <w:t xml:space="preserve">. You can also extend your Shiny apps with</w:t>
+      </w:r>
+      <w:r>
+        <w:t xml:space="preserve"> </w:t>
+      </w:r>
+      <w:hyperlink r:id="rId65">
+        <w:r>
+          <w:rPr>
+            <w:rStyle w:val="Hyperlink"/>
+          </w:rPr>
+          <w:t xml:space="preserve">CSS themes</w:t>
+        </w:r>
+      </w:hyperlink>
+      <w:r>
+        <w:t xml:space="preserve">,</w:t>
+      </w:r>
+      <w:r>
+        <w:t xml:space="preserve"> </w:t>
+      </w:r>
+      <w:hyperlink r:id="rId66">
+        <w:r>
+          <w:rPr>
+            <w:rStyle w:val="Hyperlink"/>
+          </w:rPr>
+          <w:t xml:space="preserve">htmlwidgets</w:t>
+        </w:r>
+      </w:hyperlink>
+      <w:r>
+        <w:t xml:space="preserve">, and JavaScript</w:t>
+      </w:r>
+      <w:r>
+        <w:t xml:space="preserve"> </w:t>
+      </w:r>
+      <w:hyperlink r:id="rId67">
+        <w:r>
+          <w:rPr>
+            <w:rStyle w:val="Hyperlink"/>
+          </w:rPr>
+          <w:t xml:space="preserve">actions</w:t>
+        </w:r>
+      </w:hyperlink>
+      <w:r>
+        <w:t xml:space="preserve">.</w:t>
+      </w:r>
+      <w:r>
+        <w:t xml:space="preserve"> </w:t>
+      </w:r>
+      <w:r>
+        <w:t xml:space="preserve">—</w:t>
+      </w:r>
+      <w:r>
+        <w:t xml:space="preserve"> </w:t>
+      </w:r>
       <w:hyperlink r:id="rId62">
         <w:r>
           <w:rPr>
-            <w:rStyle w:val="Hyperlink"/>
-          </w:rPr>
-          <w:t xml:space="preserve">R Markdown</w:t>
-        </w:r>
-      </w:hyperlink>
-      <w:r>
-        <w:t xml:space="preserve"> </w:t>
-      </w:r>
-      <w:r>
-        <w:t xml:space="preserve">documents or build</w:t>
-      </w:r>
-      <w:r>
-        <w:t xml:space="preserve"> </w:t>
-      </w:r>
-      <w:hyperlink r:id="rId63">
-        <w:r>
-          <w:rPr>
-            <w:rStyle w:val="Hyperlink"/>
-          </w:rPr>
-          <w:t xml:space="preserve">dashboards</w:t>
-        </w:r>
-      </w:hyperlink>
-      <w:r>
-        <w:t xml:space="preserve">. You can also extend your Shiny apps with</w:t>
-      </w:r>
-      <w:r>
-        <w:t xml:space="preserve"> </w:t>
-      </w:r>
-      <w:hyperlink r:id="rId64">
-        <w:r>
-          <w:rPr>
-            <w:rStyle w:val="Hyperlink"/>
-          </w:rPr>
-          <w:t xml:space="preserve">CSS themes</w:t>
-        </w:r>
-      </w:hyperlink>
-      <w:r>
-        <w:t xml:space="preserve">,</w:t>
-      </w:r>
-      <w:r>
-        <w:t xml:space="preserve"> </w:t>
-      </w:r>
-      <w:hyperlink r:id="rId65">
-        <w:r>
-          <w:rPr>
-            <w:rStyle w:val="Hyperlink"/>
-          </w:rPr>
-          <w:t xml:space="preserve">htmlwidgets</w:t>
-        </w:r>
-      </w:hyperlink>
-      <w:r>
-        <w:t xml:space="preserve">, and JavaScript</w:t>
-      </w:r>
-      <w:r>
-        <w:t xml:space="preserve"> </w:t>
-      </w:r>
-      <w:hyperlink r:id="rId66">
-        <w:r>
-          <w:rPr>
-            <w:rStyle w:val="Hyperlink"/>
-          </w:rPr>
-          <w:t xml:space="preserve">actions</w:t>
-        </w:r>
-      </w:hyperlink>
-      <w:r>
-        <w:t xml:space="preserve">.</w:t>
-      </w:r>
-      <w:r>
-        <w:t xml:space="preserve"> </w:t>
-      </w:r>
-      <w:r>
-        <w:t xml:space="preserve">—</w:t>
-      </w:r>
-      <w:r>
-        <w:t xml:space="preserve"> </w:t>
-      </w:r>
-      <w:hyperlink r:id="rId61">
-        <w:r>
-          <w:rPr>
             <w:i/>
             <w:rStyle w:val="Hyperlink"/>
           </w:rPr>
@@ -1944,7 +1986,7 @@
       <w:pPr>
         <w:pStyle w:val="FirstParagraph"/>
       </w:pPr>
-      <w:hyperlink r:id="rId61">
+      <w:hyperlink r:id="rId62">
         <w:r>
           <w:rPr>
             <w:rStyle w:val="Hyperlink"/>
@@ -1998,7 +2040,7 @@
         </w:rPr>
         <w:t xml:space="preserve"> </w:t>
       </w:r>
-      <w:hyperlink r:id="rId30">
+      <w:hyperlink r:id="rId31">
         <w:r>
           <w:rPr>
             <w:rStyle w:val="Hyperlink"/>
@@ -2038,7 +2080,7 @@
           <w:ilvl w:val="0"/>
         </w:numPr>
       </w:pPr>
-      <w:hyperlink r:id="rId65">
+      <w:hyperlink r:id="rId66">
         <w:r>
           <w:rPr>
             <w:rStyle w:val="VerbatimChar"/>
@@ -2073,7 +2115,7 @@
       <w:r>
         <w:t xml:space="preserve"> </w:t>
       </w:r>
-      <w:hyperlink r:id="rId67">
+      <w:hyperlink r:id="rId68">
         <w:r>
           <w:rPr>
             <w:rStyle w:val="Hyperlink"/>
@@ -2090,7 +2132,7 @@
       <w:r>
         <w:t xml:space="preserve"> </w:t>
       </w:r>
-      <w:hyperlink r:id="rId65">
+      <w:hyperlink r:id="rId66">
         <w:r>
           <w:rPr>
             <w:rStyle w:val="Hyperlink"/>
@@ -2106,7 +2148,7 @@
           <w:ilvl w:val="0"/>
         </w:numPr>
       </w:pPr>
-      <w:hyperlink r:id="rId68">
+      <w:hyperlink r:id="rId69">
         <w:r>
           <w:rPr>
             <w:rStyle w:val="VerbatimChar"/>
@@ -2129,7 +2171,7 @@
           <w:ilvl w:val="0"/>
         </w:numPr>
       </w:pPr>
-      <w:hyperlink r:id="rId63">
+      <w:hyperlink r:id="rId64">
         <w:r>
           <w:rPr>
             <w:rStyle w:val="VerbatimChar"/>
@@ -2147,7 +2189,7 @@
       <w:r>
         <w:t xml:space="preserve"> </w:t>
       </w:r>
-      <w:hyperlink r:id="rId69">
+      <w:hyperlink r:id="rId70">
         <w:r>
           <w:rPr>
             <w:rStyle w:val="Hyperlink"/>
@@ -2172,7 +2214,7 @@
           <w:ilvl w:val="0"/>
         </w:numPr>
       </w:pPr>
-      <w:hyperlink r:id="rId70">
+      <w:hyperlink r:id="rId71">
         <w:r>
           <w:rPr>
             <w:rStyle w:val="VerbatimChar"/>
@@ -2190,7 +2232,7 @@
       <w:r>
         <w:t xml:space="preserve"> </w:t>
       </w:r>
-      <w:hyperlink r:id="rId71">
+      <w:hyperlink r:id="rId72">
         <w:r>
           <w:rPr>
             <w:rStyle w:val="Hyperlink"/>
@@ -2209,7 +2251,7 @@
       <w:r>
         <w:t xml:space="preserve"> </w:t>
       </w:r>
-      <w:hyperlink r:id="rId61">
+      <w:hyperlink r:id="rId62">
         <w:r>
           <w:rPr>
             <w:rStyle w:val="Hyperlink"/>
@@ -2228,17 +2270,17 @@
       <w:pPr>
         <w:pStyle w:val="Heading3"/>
       </w:pPr>
-      <w:bookmarkStart w:id="72" w:name="shiny-server"/>
+      <w:bookmarkStart w:id="73" w:name="shiny-server"/>
+      <w:bookmarkEnd w:id="73"/>
       <w:r>
         <w:t xml:space="preserve">Shiny Server</w:t>
       </w:r>
-      <w:bookmarkEnd w:id="72"/>
     </w:p>
     <w:p>
       <w:pPr>
         <w:pStyle w:val="FirstParagraph"/>
       </w:pPr>
-      <w:hyperlink r:id="rId73">
+      <w:hyperlink r:id="rId74">
         <w:r>
           <w:rPr>
             <w:rStyle w:val="Hyperlink"/>
@@ -2255,7 +2297,7 @@
       <w:r>
         <w:t xml:space="preserve"> </w:t>
       </w:r>
-      <w:hyperlink r:id="rId61">
+      <w:hyperlink r:id="rId62">
         <w:r>
           <w:rPr>
             <w:rStyle w:val="Hyperlink"/>
@@ -2278,7 +2320,7 @@
           <w:ilvl w:val="0"/>
         </w:numPr>
       </w:pPr>
-      <w:hyperlink r:id="rId74">
+      <w:hyperlink r:id="rId75">
         <w:r>
           <w:rPr>
             <w:rStyle w:val="Hyperlink"/>
@@ -2301,7 +2343,7 @@
           <w:ilvl w:val="0"/>
         </w:numPr>
       </w:pPr>
-      <w:hyperlink r:id="rId75">
+      <w:hyperlink r:id="rId76">
         <w:r>
           <w:rPr>
             <w:rStyle w:val="Hyperlink"/>
@@ -2326,7 +2368,7 @@
           <w:ilvl w:val="0"/>
         </w:numPr>
       </w:pPr>
-      <w:hyperlink r:id="rId74">
+      <w:hyperlink r:id="rId75">
         <w:r>
           <w:rPr>
             <w:rStyle w:val="Hyperlink"/>
@@ -2343,7 +2385,7 @@
           <w:ilvl w:val="0"/>
         </w:numPr>
       </w:pPr>
-      <w:hyperlink r:id="rId76">
+      <w:hyperlink r:id="rId77">
         <w:r>
           <w:rPr>
             <w:rStyle w:val="Hyperlink"/>
@@ -2360,7 +2402,7 @@
           <w:ilvl w:val="0"/>
         </w:numPr>
       </w:pPr>
-      <w:hyperlink r:id="rId77">
+      <w:hyperlink r:id="rId78">
         <w:r>
           <w:rPr>
             <w:rStyle w:val="Hyperlink"/>
@@ -2385,7 +2427,7 @@
           <w:ilvl w:val="0"/>
         </w:numPr>
       </w:pPr>
-      <w:hyperlink r:id="rId75">
+      <w:hyperlink r:id="rId76">
         <w:r>
           <w:rPr>
             <w:rStyle w:val="Hyperlink"/>
@@ -2402,7 +2444,7 @@
           <w:ilvl w:val="0"/>
         </w:numPr>
       </w:pPr>
-      <w:hyperlink r:id="rId78">
+      <w:hyperlink r:id="rId79">
         <w:r>
           <w:rPr>
             <w:rStyle w:val="Hyperlink"/>
@@ -2419,7 +2461,7 @@
           <w:ilvl w:val="0"/>
         </w:numPr>
       </w:pPr>
-      <w:hyperlink r:id="rId79">
+      <w:hyperlink r:id="rId80">
         <w:r>
           <w:rPr>
             <w:rStyle w:val="Hyperlink"/>
@@ -2438,12 +2480,200 @@
       <w:r>
         <w:t xml:space="preserve"> </w:t>
       </w:r>
+      <w:hyperlink r:id="rId81">
+        <w:r>
+          <w:rPr>
+            <w:rStyle w:val="Hyperlink"/>
+          </w:rPr>
+          <w:t xml:space="preserve">explained here</w:t>
+        </w:r>
+      </w:hyperlink>
+      <w:r>
+        <w:t xml:space="preserve">.</w:t>
+      </w:r>
+    </w:p>
+    <w:p>
+      <w:pPr>
+        <w:pStyle w:val="Heading2"/>
+      </w:pPr>
+      <w:bookmarkStart w:id="82" w:name="bookdown"/>
+      <w:bookmarkEnd w:id="82"/>
+      <w:r>
+        <w:t xml:space="preserve">bookdown</w:t>
+      </w:r>
+    </w:p>
+    <w:p>
+      <w:pPr>
+        <w:pStyle w:val="FirstParagraph"/>
+      </w:pPr>
+    </w:p>
+    <w:p>
+      <w:pPr>
+        <w:pStyle w:val="BlockText"/>
+      </w:pPr>
+      <w:hyperlink r:id="rId83">
+        <w:r>
+          <w:rPr>
+            <w:rStyle w:val="VerbatimChar"/>
+            <w:rStyle w:val="Hyperlink"/>
+          </w:rPr>
+          <w:t xml:space="preserve">bookdown</w:t>
+        </w:r>
+      </w:hyperlink>
+      <w:r>
+        <w:t xml:space="preserve"> </w:t>
+      </w:r>
+      <w:r>
+        <w:t xml:space="preserve">is an open-source R package that makes it really easy to creates online books and technical documents using</w:t>
+      </w:r>
+      <w:r>
+        <w:t xml:space="preserve"> </w:t>
+      </w:r>
+      <w:hyperlink w:anchor="rmarkdown">
+        <w:r>
+          <w:rPr>
+            <w:rStyle w:val="Hyperlink"/>
+          </w:rPr>
+          <w:t xml:space="preserve">RMarkdown</w:t>
+        </w:r>
+      </w:hyperlink>
+      <w:r>
+        <w:t xml:space="preserve">.</w:t>
+      </w:r>
+    </w:p>
+    <w:p>
+      <w:pPr>
+        <w:pStyle w:val="FirstParagraph"/>
+      </w:pPr>
+      <w:r>
+        <w:rPr>
+          <w:rStyle w:val="VerbatimChar"/>
+          <w:b/>
+        </w:rPr>
+        <w:t xml:space="preserve">bookdown</w:t>
+      </w:r>
+      <w:r>
+        <w:rPr>
+          <w:b/>
+        </w:rPr>
+        <w:t xml:space="preserve"> </w:t>
+      </w:r>
+      <w:r>
+        <w:rPr>
+          <w:b/>
+        </w:rPr>
+        <w:t xml:space="preserve">books open a new avenue for Web-enabled book publishing</w:t>
+      </w:r>
+      <w:r>
+        <w:t xml:space="preserve">.</w:t>
+      </w:r>
+    </w:p>
+    <w:p>
+      <w:pPr>
+        <w:pStyle w:val="BodyText"/>
+      </w:pPr>
+      <w:r>
+        <w:t xml:space="preserve">They are essentially</w:t>
+      </w:r>
+      <w:r>
+        <w:t xml:space="preserve"> </w:t>
+      </w:r>
+      <w:r>
+        <w:rPr>
+          <w:b/>
+        </w:rPr>
+        <w:t xml:space="preserve">responsive RMarkdown Web sites</w:t>
+      </w:r>
+      <w:r>
+        <w:t xml:space="preserve">, complete with content navigation, plus the ability to display and process computer code using a wide range of programming languages, including interactive</w:t>
+      </w:r>
+      <w:r>
+        <w:t xml:space="preserve"> </w:t>
+      </w:r>
+      <w:hyperlink r:id="rId70">
+        <w:r>
+          <w:rPr>
+            <w:rStyle w:val="Hyperlink"/>
+          </w:rPr>
+          <w:t xml:space="preserve">Shiny dashboards</w:t>
+        </w:r>
+      </w:hyperlink>
+      <w:r>
+        <w:t xml:space="preserve"> </w:t>
+      </w:r>
+      <w:r>
+        <w:t xml:space="preserve">and</w:t>
+      </w:r>
+      <w:r>
+        <w:t xml:space="preserve"> </w:t>
+      </w:r>
+      <w:hyperlink r:id="rId84">
+        <w:r>
+          <w:rPr>
+            <w:rStyle w:val="Hyperlink"/>
+          </w:rPr>
+          <w:t xml:space="preserve">Web apps</w:t>
+        </w:r>
+      </w:hyperlink>
+      <w:r>
+        <w:t xml:space="preserve">.</w:t>
+      </w:r>
+    </w:p>
+    <w:p>
+      <w:pPr>
+        <w:pStyle w:val="BodyText"/>
+      </w:pPr>
+      <w:r>
+        <w:rPr>
+          <w:rStyle w:val="VerbatimChar"/>
+          <w:b/>
+        </w:rPr>
+        <w:t xml:space="preserve">bookdown</w:t>
+      </w:r>
+      <w:r>
+        <w:rPr>
+          <w:b/>
+        </w:rPr>
+        <w:t xml:space="preserve"> </w:t>
+      </w:r>
+      <w:r>
+        <w:rPr>
+          <w:b/>
+        </w:rPr>
+        <w:t xml:space="preserve">has added a few important missing features</w:t>
+      </w:r>
+      <w:r>
+        <w:t xml:space="preserve"> </w:t>
+      </w:r>
+      <w:r>
+        <w:t xml:space="preserve">related to writing books, such as figure and table caption numbering and cross-references, and the ability to embed</w:t>
+      </w:r>
+      <w:r>
+        <w:t xml:space="preserve"> </w:t>
+      </w:r>
       <w:hyperlink r:id="rId80">
         <w:r>
           <w:rPr>
             <w:rStyle w:val="Hyperlink"/>
           </w:rPr>
-          <w:t xml:space="preserve">explained here</w:t>
+          <w:t xml:space="preserve">HTML widgets</w:t>
+        </w:r>
+      </w:hyperlink>
+      <w:r>
+        <w:t xml:space="preserve"> </w:t>
+      </w:r>
+      <w:r>
+        <w:t xml:space="preserve">or</w:t>
+      </w:r>
+      <w:r>
+        <w:t xml:space="preserve"> </w:t>
+      </w:r>
+      <w:hyperlink r:id="rId84">
+        <w:r>
+          <w:rPr>
+            <w:rStyle w:val="Hyperlink"/>
+          </w:rPr>
+          <w:t xml:space="preserve">Shiny apps</w:t>
         </w:r>
       </w:hyperlink>
       <w:r>
@@ -2452,78 +2682,1035 @@
     </w:p>
     <w:p>
       <w:pPr>
+        <w:pStyle w:val="BodyText"/>
+      </w:pPr>
+      <w:r>
+        <w:rPr>
+          <w:b/>
+        </w:rPr>
+        <w:t xml:space="preserve">Developed and maintained by RStudio software engineer</w:t>
+      </w:r>
+      <w:r>
+        <w:rPr>
+          <w:b/>
+        </w:rPr>
+        <w:t xml:space="preserve"> </w:t>
+      </w:r>
+      <w:hyperlink r:id="rId85">
+        <w:r>
+          <w:rPr>
+            <w:rStyle w:val="Hyperlink"/>
+            <w:b/>
+          </w:rPr>
+          <w:t xml:space="preserve">Yihui Xie</w:t>
+        </w:r>
+      </w:hyperlink>
+      <w:r>
+        <w:t xml:space="preserve">,</w:t>
+      </w:r>
+      <w:r>
+        <w:t xml:space="preserve"> </w:t>
+      </w:r>
+      <w:r>
+        <w:rPr>
+          <w:rStyle w:val="VerbatimChar"/>
+        </w:rPr>
+        <w:t xml:space="preserve">bookdown</w:t>
+      </w:r>
+      <w:r>
+        <w:t xml:space="preserve"> </w:t>
+      </w:r>
+      <w:r>
+        <w:t xml:space="preserve">books can be published on</w:t>
+      </w:r>
+      <w:r>
+        <w:t xml:space="preserve"> </w:t>
+      </w:r>
+      <w:hyperlink r:id="rId86">
+        <w:r>
+          <w:rPr>
+            <w:rStyle w:val="Hyperlink"/>
+          </w:rPr>
+          <w:t xml:space="preserve">bookdown.org</w:t>
+        </w:r>
+      </w:hyperlink>
+      <w:r>
+        <w:t xml:space="preserve">, a free service provided by</w:t>
+      </w:r>
+      <w:r>
+        <w:t xml:space="preserve"> </w:t>
+      </w:r>
+      <w:hyperlink r:id="rId87">
+        <w:r>
+          <w:rPr>
+            <w:rStyle w:val="Hyperlink"/>
+          </w:rPr>
+          <w:t xml:space="preserve">RStudio Inc</w:t>
+        </w:r>
+      </w:hyperlink>
+      <w:r>
+        <w:t xml:space="preserve">. Books are available for download, and the author holds full copyright.</w:t>
+      </w:r>
+    </w:p>
+    <w:p>
+      <w:pPr>
+        <w:pStyle w:val="BodyText"/>
+      </w:pPr>
+      <w:hyperlink r:id="rId86"/>
+    </w:p>
+    <w:p>
+      <w:pPr>
+        <w:pStyle w:val="BodyText"/>
+      </w:pPr>
+      <w:r>
+        <w:rPr>
+          <w:b/>
+        </w:rPr>
+        <w:t xml:space="preserve">Fully-documented</w:t>
+      </w:r>
+      <w:r>
+        <w:t xml:space="preserve"> </w:t>
+      </w:r>
+      <w:r>
+        <w:t xml:space="preserve">in — of course! — a</w:t>
+      </w:r>
+      <w:r>
+        <w:t xml:space="preserve"> </w:t>
+      </w:r>
+      <w:hyperlink r:id="rId37">
+        <w:r>
+          <w:rPr>
+            <w:rStyle w:val="VerbatimChar"/>
+            <w:rStyle w:val="Hyperlink"/>
+          </w:rPr>
+          <w:t xml:space="preserve">bookdown</w:t>
+        </w:r>
+        <w:r>
+          <w:rPr>
+            <w:rStyle w:val="Hyperlink"/>
+          </w:rPr>
+          <w:t xml:space="preserve"> </w:t>
+        </w:r>
+        <w:r>
+          <w:rPr>
+            <w:rStyle w:val="Hyperlink"/>
+          </w:rPr>
+          <w:t xml:space="preserve">book called</w:t>
+        </w:r>
+        <w:r>
+          <w:rPr>
+            <w:rStyle w:val="Hyperlink"/>
+          </w:rPr>
+          <w:t xml:space="preserve"> </w:t>
+        </w:r>
+        <w:r>
+          <w:rPr>
+            <w:i/>
+            <w:rStyle w:val="Hyperlink"/>
+          </w:rPr>
+          <w:t xml:space="preserve">bookdown</w:t>
+        </w:r>
+      </w:hyperlink>
+      <w:r>
+        <w:t xml:space="preserve">, the</w:t>
+      </w:r>
+      <w:r>
+        <w:t xml:space="preserve"> </w:t>
+      </w:r>
+      <w:r>
+        <w:rPr>
+          <w:rStyle w:val="VerbatimChar"/>
+        </w:rPr>
+        <w:t xml:space="preserve">bookdown</w:t>
+      </w:r>
+      <w:r>
+        <w:t xml:space="preserve"> </w:t>
+      </w:r>
+      <w:r>
+        <w:t xml:space="preserve">package uses many of the same conventions as</w:t>
+      </w:r>
+      <w:r>
+        <w:t xml:space="preserve"> </w:t>
+      </w:r>
+      <w:hyperlink w:anchor="rmarkdown">
+        <w:r>
+          <w:rPr>
+            <w:rStyle w:val="Hyperlink"/>
+          </w:rPr>
+          <w:t xml:space="preserve">other RMarkdown document types</w:t>
+        </w:r>
+      </w:hyperlink>
+      <w:r>
+        <w:t xml:space="preserve">, so conversion of any RStudio project to an online book is relatively straightforward.</w:t>
+      </w:r>
+    </w:p>
+    <w:p>
+      <w:pPr>
+        <w:pStyle w:val="BodyText"/>
+      </w:pPr>
+      <w:hyperlink r:id="rId88">
+        <w:r>
+          <w:rPr>
+            <w:rStyle w:val="Hyperlink"/>
+          </w:rPr>
+          <w:t xml:space="preserve">A Minimal Book Example</w:t>
+        </w:r>
+      </w:hyperlink>
+      <w:r>
+        <w:t xml:space="preserve"> </w:t>
+      </w:r>
+      <w:r>
+        <w:t xml:space="preserve">can be cloned from GitHub. It can also be downloaded as a</w:t>
+      </w:r>
+      <w:r>
+        <w:t xml:space="preserve"> </w:t>
+      </w:r>
+      <w:hyperlink r:id="rId89">
+        <w:r>
+          <w:rPr>
+            <w:rStyle w:val="VerbatimChar"/>
+            <w:rStyle w:val="Hyperlink"/>
+          </w:rPr>
+          <w:t xml:space="preserve">.zip</w:t>
+        </w:r>
+        <w:r>
+          <w:rPr>
+            <w:rStyle w:val="Hyperlink"/>
+          </w:rPr>
+          <w:t xml:space="preserve"> </w:t>
+        </w:r>
+        <w:r>
+          <w:rPr>
+            <w:rStyle w:val="Hyperlink"/>
+          </w:rPr>
+          <w:t xml:space="preserve">file</w:t>
+        </w:r>
+      </w:hyperlink>
+      <w:r>
+        <w:t xml:space="preserve"> </w:t>
+      </w:r>
+      <w:r>
+        <w:t xml:space="preserve">if you are</w:t>
+      </w:r>
+      <w:r>
+        <w:t xml:space="preserve"> </w:t>
+      </w:r>
+      <w:hyperlink r:id="rId90">
+        <w:r>
+          <w:rPr>
+            <w:rStyle w:val="Hyperlink"/>
+          </w:rPr>
+          <w:t xml:space="preserve">not familiar with GitHub</w:t>
+        </w:r>
+      </w:hyperlink>
+      <w:r>
+        <w:t xml:space="preserve">.</w:t>
+      </w:r>
+    </w:p>
+    <w:p>
+      <w:pPr>
+        <w:pStyle w:val="Heading3"/>
+      </w:pPr>
+      <w:bookmarkStart w:id="91" w:name="bookdown-installation"/>
+      <w:bookmarkEnd w:id="91"/>
+      <w:r>
+        <w:rPr>
+          <w:rStyle w:val="VerbatimChar"/>
+        </w:rPr>
+        <w:t xml:space="preserve">bookdown</w:t>
+      </w:r>
+      <w:r>
+        <w:t xml:space="preserve"> </w:t>
+      </w:r>
+      <w:r>
+        <w:t xml:space="preserve">Installation</w:t>
+      </w:r>
+    </w:p>
+    <w:p>
+      <w:pPr>
+        <w:pStyle w:val="FirstParagraph"/>
+      </w:pPr>
+      <w:hyperlink r:id="rId92">
+        <w:r>
+          <w:rPr>
+            <w:rStyle w:val="Hyperlink"/>
+          </w:rPr>
+          <w:t xml:space="preserve">Installation</w:t>
+        </w:r>
+      </w:hyperlink>
+      <w:r>
+        <w:t xml:space="preserve"> </w:t>
+      </w:r>
+      <w:r>
+        <w:t xml:space="preserve">requires the</w:t>
+      </w:r>
+      <w:r>
+        <w:t xml:space="preserve"> </w:t>
+      </w:r>
+      <w:hyperlink r:id="rId93">
+        <w:r>
+          <w:rPr>
+            <w:rStyle w:val="Hyperlink"/>
+          </w:rPr>
+          <w:t xml:space="preserve">devtools</w:t>
+        </w:r>
+      </w:hyperlink>
+      <w:r>
+        <w:t xml:space="preserve"> </w:t>
+      </w:r>
+      <w:r>
+        <w:t xml:space="preserve">R package to be first installed, after which</w:t>
+      </w:r>
+      <w:r>
+        <w:t xml:space="preserve"> </w:t>
+      </w:r>
+      <w:r>
+        <w:rPr>
+          <w:rStyle w:val="VerbatimChar"/>
+        </w:rPr>
+        <w:t xml:space="preserve">bookdown</w:t>
+      </w:r>
+      <w:r>
+        <w:t xml:space="preserve"> </w:t>
+      </w:r>
+      <w:r>
+        <w:t xml:space="preserve">can be installed from</w:t>
+      </w:r>
+      <w:r>
+        <w:t xml:space="preserve"> </w:t>
+      </w:r>
+      <w:hyperlink r:id="rId83">
+        <w:r>
+          <w:rPr>
+            <w:rStyle w:val="Hyperlink"/>
+          </w:rPr>
+          <w:t xml:space="preserve">its GitHub repository</w:t>
+        </w:r>
+      </w:hyperlink>
+      <w:r>
+        <w:t xml:space="preserve">:</w:t>
+      </w:r>
+    </w:p>
+    <w:p>
+      <w:pPr>
+        <w:pStyle w:val="SourceCode"/>
+      </w:pPr>
+      <w:r>
+        <w:rPr>
+          <w:rStyle w:val="KeywordTok"/>
+        </w:rPr>
+        <w:t xml:space="preserve">install.packages</w:t>
+      </w:r>
+      <w:r>
+        <w:rPr>
+          <w:rStyle w:val="NormalTok"/>
+        </w:rPr>
+        <w:t xml:space="preserve">(</w:t>
+      </w:r>
+      <w:r>
+        <w:rPr>
+          <w:rStyle w:val="StringTok"/>
+        </w:rPr>
+        <w:t xml:space="preserve">"devtools"</w:t>
+      </w:r>
+      <w:r>
+        <w:rPr>
+          <w:rStyle w:val="NormalTok"/>
+        </w:rPr>
+        <w:t xml:space="preserve">)</w:t>
+      </w:r>
+      <w:r>
+        <w:br w:type="textWrapping"/>
+      </w:r>
+      <w:r>
+        <w:rPr>
+          <w:rStyle w:val="NormalTok"/>
+        </w:rPr>
+        <w:t xml:space="preserve">devtools</w:t>
+      </w:r>
+      <w:r>
+        <w:rPr>
+          <w:rStyle w:val="OperatorTok"/>
+        </w:rPr>
+        <w:t xml:space="preserve">::</w:t>
+      </w:r>
+      <w:r>
+        <w:rPr>
+          <w:rStyle w:val="KeywordTok"/>
+        </w:rPr>
+        <w:t xml:space="preserve">install_github</w:t>
+      </w:r>
+      <w:r>
+        <w:rPr>
+          <w:rStyle w:val="NormalTok"/>
+        </w:rPr>
+        <w:t xml:space="preserve">(</w:t>
+      </w:r>
+      <w:r>
+        <w:rPr>
+          <w:rStyle w:val="StringTok"/>
+        </w:rPr>
+        <w:t xml:space="preserve">"rstudio/bookdown"</w:t>
+      </w:r>
+      <w:r>
+        <w:rPr>
+          <w:rStyle w:val="NormalTok"/>
+        </w:rPr>
+        <w:t xml:space="preserve">)</w:t>
+      </w:r>
+    </w:p>
+    <w:p>
+      <w:pPr>
+        <w:pStyle w:val="Heading3"/>
+      </w:pPr>
+      <w:bookmarkStart w:id="94" w:name="tinytex"/>
+      <w:bookmarkEnd w:id="94"/>
+      <w:r>
+        <w:rPr>
+          <w:rStyle w:val="VerbatimChar"/>
+        </w:rPr>
+        <w:t xml:space="preserve">tinytex</w:t>
+      </w:r>
+    </w:p>
+    <w:p>
+      <w:pPr>
+        <w:pStyle w:val="FirstParagraph"/>
+      </w:pPr>
+      <w:r>
+        <w:rPr>
+          <w:b/>
+        </w:rPr>
+        <w:t xml:space="preserve">PDF output requires some version of the</w:t>
+      </w:r>
+      <w:r>
+        <w:rPr>
+          <w:b/>
+        </w:rPr>
+        <w:t xml:space="preserve"> </w:t>
+      </w:r>
+      <w:hyperlink r:id="rId95">
+        <w:r>
+          <w:rPr>
+            <w:rStyle w:val="Hyperlink"/>
+            <w:b/>
+          </w:rPr>
+          <w:t xml:space="preserve">LaTeX</w:t>
+        </w:r>
+      </w:hyperlink>
+      <w:r>
+        <w:rPr>
+          <w:b/>
+        </w:rPr>
+        <w:t xml:space="preserve"> </w:t>
+      </w:r>
+      <w:r>
+        <w:rPr>
+          <w:b/>
+        </w:rPr>
+        <w:t xml:space="preserve">typesetting system</w:t>
+      </w:r>
+      <w:r>
+        <w:t xml:space="preserve"> </w:t>
+      </w:r>
+      <w:r>
+        <w:t xml:space="preserve">to be installed. LaTeX is not a stand-alone typesetting program in itself, but document preparation software that runs on top of Donald E. Knuth’s</w:t>
+      </w:r>
+      <w:r>
+        <w:t xml:space="preserve"> </w:t>
+      </w:r>
+      <w:hyperlink r:id="rId96">
+        <w:r>
+          <w:rPr>
+            <w:rStyle w:val="Hyperlink"/>
+          </w:rPr>
+          <w:t xml:space="preserve">TeX typesetting system</w:t>
+        </w:r>
+      </w:hyperlink>
+      <w:r>
+        <w:t xml:space="preserve">.</w:t>
+      </w:r>
+    </w:p>
+    <w:p>
+      <w:pPr>
+        <w:pStyle w:val="BodyText"/>
+      </w:pPr>
+      <w:hyperlink r:id="rId97">
+        <w:r>
+          <w:rPr>
+            <w:rStyle w:val="Hyperlink"/>
+            <w:b/>
+          </w:rPr>
+          <w:t xml:space="preserve">TeX distributions</w:t>
+        </w:r>
+      </w:hyperlink>
+      <w:r>
+        <w:rPr>
+          <w:b/>
+        </w:rPr>
+        <w:t xml:space="preserve"> </w:t>
+      </w:r>
+      <w:r>
+        <w:rPr>
+          <w:b/>
+        </w:rPr>
+        <w:t xml:space="preserve">usually bundle together all the parts needed</w:t>
+      </w:r>
+      <w:r>
+        <w:t xml:space="preserve"> </w:t>
+      </w:r>
+      <w:r>
+        <w:t xml:space="preserve">for a working TeX system.</w:t>
+      </w:r>
+      <w:r>
+        <w:t xml:space="preserve"> </w:t>
+      </w:r>
+      <w:hyperlink r:id="rId95">
+        <w:r>
+          <w:rPr>
+            <w:rStyle w:val="Hyperlink"/>
+          </w:rPr>
+          <w:t xml:space="preserve">LaTeX</w:t>
+        </w:r>
+      </w:hyperlink>
+      <w:r>
+        <w:t xml:space="preserve"> </w:t>
+      </w:r>
+      <w:r>
+        <w:t xml:space="preserve">and many of the packages built on it form an important component of any modern TeX distribution.</w:t>
+      </w:r>
+    </w:p>
+    <w:p>
+      <w:pPr>
+        <w:pStyle w:val="BodyText"/>
+      </w:pPr>
+      <w:r>
+        <w:rPr>
+          <w:b/>
+        </w:rPr>
+        <w:t xml:space="preserve">As this is a large package consisting of many gigabytes of files</w:t>
+      </w:r>
+      <w:r>
+        <w:t xml:space="preserve"> </w:t>
+      </w:r>
+      <w:r>
+        <w:t xml:space="preserve">that users may not wish to install,</w:t>
+      </w:r>
+      <w:r>
+        <w:t xml:space="preserve"> </w:t>
+      </w:r>
+      <w:hyperlink r:id="rId98">
+        <w:r>
+          <w:rPr>
+            <w:rStyle w:val="Hyperlink"/>
+          </w:rPr>
+          <w:t xml:space="preserve">Yihui Xie wrote</w:t>
+        </w:r>
+        <w:r>
+          <w:rPr>
+            <w:rStyle w:val="Hyperlink"/>
+          </w:rPr>
+          <w:t xml:space="preserve"> </w:t>
+        </w:r>
+        <w:r>
+          <w:rPr>
+            <w:rStyle w:val="VerbatimChar"/>
+            <w:rStyle w:val="Hyperlink"/>
+          </w:rPr>
+          <w:t xml:space="preserve">tinytex</w:t>
+        </w:r>
+      </w:hyperlink>
+      <w:r>
+        <w:t xml:space="preserve">, a lightweight, cross-platform, portable, and easy-to-maintain LaTeX distribution based on</w:t>
+      </w:r>
+      <w:r>
+        <w:t xml:space="preserve"> </w:t>
+      </w:r>
+      <w:hyperlink r:id="rId99">
+        <w:r>
+          <w:rPr>
+            <w:rStyle w:val="Hyperlink"/>
+          </w:rPr>
+          <w:t xml:space="preserve">TeX Live</w:t>
+        </w:r>
+      </w:hyperlink>
+      <w:r>
+        <w:t xml:space="preserve">.</w:t>
+      </w:r>
+    </w:p>
+    <w:p>
+      <w:pPr>
+        <w:pStyle w:val="Heading4"/>
+      </w:pPr>
+      <w:bookmarkStart w:id="100" w:name="tinytex-installation"/>
+      <w:bookmarkEnd w:id="100"/>
+      <w:r>
+        <w:rPr>
+          <w:rStyle w:val="VerbatimChar"/>
+        </w:rPr>
+        <w:t xml:space="preserve">tinytex</w:t>
+      </w:r>
+      <w:r>
+        <w:t xml:space="preserve"> </w:t>
+      </w:r>
+      <w:r>
+        <w:t xml:space="preserve">Installation</w:t>
+      </w:r>
+    </w:p>
+    <w:p>
+      <w:pPr>
+        <w:pStyle w:val="FirstParagraph"/>
+      </w:pPr>
+      <w:r>
+        <w:t xml:space="preserve">Installation of</w:t>
+      </w:r>
+      <w:r>
+        <w:t xml:space="preserve"> </w:t>
+      </w:r>
+      <w:r>
+        <w:rPr>
+          <w:rStyle w:val="VerbatimChar"/>
+        </w:rPr>
+        <w:t xml:space="preserve">tinytex</w:t>
+      </w:r>
+      <w:r>
+        <w:t xml:space="preserve"> </w:t>
+      </w:r>
+      <w:r>
+        <w:t xml:space="preserve">is accomplished with:</w:t>
+      </w:r>
+    </w:p>
+    <w:p>
+      <w:pPr>
+        <w:pStyle w:val="SourceCode"/>
+      </w:pPr>
+      <w:r>
+        <w:rPr>
+          <w:rStyle w:val="KeywordTok"/>
+        </w:rPr>
+        <w:t xml:space="preserve">install.packages</w:t>
+      </w:r>
+      <w:r>
+        <w:rPr>
+          <w:rStyle w:val="NormalTok"/>
+        </w:rPr>
+        <w:t xml:space="preserve">(</w:t>
+      </w:r>
+      <w:r>
+        <w:rPr>
+          <w:rStyle w:val="KeywordTok"/>
+        </w:rPr>
+        <w:t xml:space="preserve">c</w:t>
+      </w:r>
+      <w:r>
+        <w:rPr>
+          <w:rStyle w:val="NormalTok"/>
+        </w:rPr>
+        <w:t xml:space="preserve">(</w:t>
+      </w:r>
+      <w:r>
+        <w:rPr>
+          <w:rStyle w:val="StringTok"/>
+        </w:rPr>
+        <w:t xml:space="preserve">'tinytex'</w:t>
+      </w:r>
+      <w:r>
+        <w:rPr>
+          <w:rStyle w:val="NormalTok"/>
+        </w:rPr>
+        <w:t xml:space="preserve">, </w:t>
+      </w:r>
+      <w:r>
+        <w:rPr>
+          <w:rStyle w:val="StringTok"/>
+        </w:rPr>
+        <w:t xml:space="preserve">'rmarkdown'</w:t>
+      </w:r>
+      <w:r>
+        <w:rPr>
+          <w:rStyle w:val="NormalTok"/>
+        </w:rPr>
+        <w:t xml:space="preserve">))</w:t>
+      </w:r>
+      <w:r>
+        <w:br w:type="textWrapping"/>
+      </w:r>
+      <w:r>
+        <w:rPr>
+          <w:rStyle w:val="NormalTok"/>
+        </w:rPr>
+        <w:t xml:space="preserve">tinytex</w:t>
+      </w:r>
+      <w:r>
+        <w:rPr>
+          <w:rStyle w:val="OperatorTok"/>
+        </w:rPr>
+        <w:t xml:space="preserve">::</w:t>
+      </w:r>
+      <w:r>
+        <w:rPr>
+          <w:rStyle w:val="KeywordTok"/>
+        </w:rPr>
+        <w:t xml:space="preserve">install_tinytex</w:t>
+      </w:r>
+      <w:r>
+        <w:rPr>
+          <w:rStyle w:val="NormalTok"/>
+        </w:rPr>
+        <w:t xml:space="preserve">()</w:t>
+      </w:r>
+    </w:p>
+    <w:p>
+      <w:pPr>
+        <w:pStyle w:val="FirstParagraph"/>
+      </w:pPr>
+      <w:r>
+        <w:t xml:space="preserve"> </w:t>
+      </w:r>
+      <w:hyperlink r:id="rId32">
+        <w:r>
+          <w:rPr>
+            <w:rStyle w:val="Hyperlink"/>
+            <w:b/>
+          </w:rPr>
+          <w:t xml:space="preserve">PDF output</w:t>
+        </w:r>
+      </w:hyperlink>
+      <w:r>
+        <w:rPr>
+          <w:b/>
+        </w:rPr>
+        <w:t xml:space="preserve"> </w:t>
+      </w:r>
+      <w:r>
+        <w:rPr>
+          <w:b/>
+        </w:rPr>
+        <w:t xml:space="preserve">(including</w:t>
+      </w:r>
+      <w:r>
+        <w:rPr>
+          <w:b/>
+        </w:rPr>
+        <w:t xml:space="preserve"> </w:t>
+      </w:r>
+      <w:hyperlink r:id="rId34">
+        <w:r>
+          <w:rPr>
+            <w:rStyle w:val="Hyperlink"/>
+            <w:b/>
+          </w:rPr>
+          <w:t xml:space="preserve">Beamer slides</w:t>
+        </w:r>
+      </w:hyperlink>
+      <w:r>
+        <w:rPr>
+          <w:b/>
+        </w:rPr>
+        <w:t xml:space="preserve">) requires a full TeX installation.</w:t>
+      </w:r>
+    </w:p>
+    <w:p>
+      <w:pPr>
         <w:pStyle w:val="Heading2"/>
       </w:pPr>
-      <w:bookmarkStart w:id="81" w:name="bookdown"/>
-      <w:r>
+      <w:bookmarkStart w:id="101" w:name="blogdown"/>
+      <w:bookmarkEnd w:id="101"/>
+      <w:r>
+        <w:t xml:space="preserve">blogdown</w:t>
+      </w:r>
+    </w:p>
+    <w:p>
+      <w:pPr>
+        <w:pStyle w:val="FirstParagraph"/>
+      </w:pPr>
+    </w:p>
+    <w:p>
+      <w:pPr>
+        <w:pStyle w:val="BlockText"/>
+      </w:pPr>
+      <w:r>
+        <w:t xml:space="preserve">Just as</w:t>
+      </w:r>
+      <w:r>
+        <w:t xml:space="preserve"> </w:t>
+      </w:r>
+      <w:hyperlink r:id="rId102">
+        <w:r>
+          <w:rPr>
+            <w:rStyle w:val="Hyperlink"/>
+          </w:rPr>
+          <w:t xml:space="preserve">WordPress</w:t>
+        </w:r>
+      </w:hyperlink>
+      <w:r>
+        <w:t xml:space="preserve"> </w:t>
+      </w:r>
+      <w:r>
+        <w:t xml:space="preserve">changed the Web by bringing blogging to the masses,</w:t>
+      </w:r>
+      <w:r>
+        <w:t xml:space="preserve"> </w:t>
+      </w:r>
+      <w:hyperlink r:id="rId103">
+        <w:r>
+          <w:rPr>
+            <w:rStyle w:val="Hyperlink"/>
+          </w:rPr>
+          <w:t xml:space="preserve">blogdown</w:t>
+        </w:r>
+      </w:hyperlink>
+      <w:r>
+        <w:t xml:space="preserve"> </w:t>
+      </w:r>
+      <w:r>
+        <w:t xml:space="preserve">has opened a path for the more computer-savvy to create quick-loading, static blog sites using</w:t>
+      </w:r>
+      <w:r>
+        <w:t xml:space="preserve"> </w:t>
+      </w:r>
+      <w:hyperlink w:anchor="rmarkdown">
+        <w:r>
+          <w:rPr>
+            <w:rStyle w:val="Hyperlink"/>
+          </w:rPr>
+          <w:t xml:space="preserve">RMarkdown</w:t>
+        </w:r>
+      </w:hyperlink>
+      <w:r>
+        <w:t xml:space="preserve">.</w:t>
+      </w:r>
+    </w:p>
+    <w:p>
+      <w:pPr>
+        <w:pStyle w:val="FirstParagraph"/>
+      </w:pPr>
+      <w:r>
+        <w:t xml:space="preserve">Not content with authoring</w:t>
+      </w:r>
+      <w:r>
+        <w:t xml:space="preserve"> </w:t>
+      </w:r>
+      <w:hyperlink w:anchor="bookdown">
+        <w:r>
+          <w:rPr>
+            <w:rStyle w:val="VerbatimChar"/>
+            <w:rStyle w:val="Hyperlink"/>
+          </w:rPr>
+          <w:t xml:space="preserve">bookdown</w:t>
+        </w:r>
+      </w:hyperlink>
+      <w:r>
+        <w:t xml:space="preserve">, RStudio developer</w:t>
+      </w:r>
+      <w:r>
+        <w:t xml:space="preserve"> </w:t>
+      </w:r>
+      <w:hyperlink r:id="rId85">
+        <w:r>
+          <w:rPr>
+            <w:rStyle w:val="Hyperlink"/>
+          </w:rPr>
+          <w:t xml:space="preserve">Yihui Xie</w:t>
+        </w:r>
+      </w:hyperlink>
+      <w:r>
+        <w:t xml:space="preserve"> </w:t>
+      </w:r>
+      <w:r>
+        <w:t xml:space="preserve">took the next logical step by writing the</w:t>
+      </w:r>
+      <w:r>
+        <w:t xml:space="preserve"> </w:t>
+      </w:r>
+      <w:hyperlink r:id="rId103">
+        <w:r>
+          <w:rPr>
+            <w:rStyle w:val="VerbatimChar"/>
+            <w:rStyle w:val="Hyperlink"/>
+          </w:rPr>
+          <w:t xml:space="preserve">blogdown</w:t>
+        </w:r>
+        <w:r>
+          <w:rPr>
+            <w:rStyle w:val="Hyperlink"/>
+          </w:rPr>
+          <w:t xml:space="preserve"> </w:t>
+        </w:r>
+        <w:r>
+          <w:rPr>
+            <w:rStyle w:val="Hyperlink"/>
+          </w:rPr>
+          <w:t xml:space="preserve">R package</w:t>
+        </w:r>
+      </w:hyperlink>
+      <w:r>
+        <w:t xml:space="preserve">.</w:t>
+      </w:r>
+    </w:p>
+    <w:p>
+      <w:pPr>
+        <w:pStyle w:val="BodyText"/>
+      </w:pPr>
+      <w:r>
+        <w:rPr>
+          <w:b/>
+        </w:rPr>
+        <w:t xml:space="preserve">Based on the</w:t>
+      </w:r>
+      <w:r>
+        <w:rPr>
+          <w:b/>
+        </w:rPr>
+        <w:t xml:space="preserve"> </w:t>
+      </w:r>
+      <w:hyperlink r:id="rId104">
+        <w:r>
+          <w:rPr>
+            <w:rStyle w:val="Hyperlink"/>
+            <w:b/>
+          </w:rPr>
+          <w:t xml:space="preserve">Hugo website framework</w:t>
+        </w:r>
+      </w:hyperlink>
+      <w:r>
+        <w:rPr>
+          <w:b/>
+        </w:rPr>
+        <w:t xml:space="preserve">,</w:t>
+      </w:r>
+      <w:r>
+        <w:rPr>
+          <w:b/>
+        </w:rPr>
+        <w:t xml:space="preserve"> </w:t>
+      </w:r>
+      <w:r>
+        <w:rPr>
+          <w:rStyle w:val="VerbatimChar"/>
+          <w:b/>
+        </w:rPr>
+        <w:t xml:space="preserve">blogdown</w:t>
+      </w:r>
+      <w:r>
+        <w:rPr>
+          <w:b/>
+        </w:rPr>
+        <w:t xml:space="preserve"> </w:t>
+      </w:r>
+      <w:r>
+        <w:rPr>
+          <w:b/>
+        </w:rPr>
+        <w:t xml:space="preserve">lets you write posts in RStudio as RMarkdown.Rmd files These are automatically converted to blog posts for uploading to a hosting service, including</w:t>
+      </w:r>
+      <w:r>
+        <w:rPr>
+          <w:b/>
+        </w:rPr>
+        <w:t xml:space="preserve"> </w:t>
+      </w:r>
+      <w:hyperlink r:id="rId105">
+        <w:r>
+          <w:rPr>
+            <w:rStyle w:val="Hyperlink"/>
+            <w:b/>
+          </w:rPr>
+          <w:t xml:space="preserve">GitHub pages</w:t>
+        </w:r>
+      </w:hyperlink>
+      <w:r>
+        <w:t xml:space="preserve">.</w:t>
+      </w:r>
+    </w:p>
+    <w:p>
+      <w:pPr>
+        <w:pStyle w:val="Heading3"/>
+      </w:pPr>
+      <w:bookmarkStart w:id="106" w:name="learning-blogdown"/>
+      <w:bookmarkEnd w:id="106"/>
+      <w:r>
+        <w:t xml:space="preserve">Learning</w:t>
+      </w:r>
+      <w:r>
+        <w:t xml:space="preserve"> </w:t>
+      </w:r>
+      <w:r>
+        <w:rPr>
+          <w:rStyle w:val="VerbatimChar"/>
+        </w:rPr>
+        <w:t xml:space="preserve">blogdown</w:t>
+      </w:r>
+    </w:p>
+    <w:p>
+      <w:pPr>
+        <w:pStyle w:val="FirstParagraph"/>
+      </w:pPr>
+      <w:r>
+        <w:t xml:space="preserve">It is advisable to first read Yihui Xie and Alison Presmanes Hill’s</w:t>
+      </w:r>
+      <w:r>
+        <w:t xml:space="preserve"> </w:t>
+      </w:r>
+      <w:r>
+        <w:rPr>
+          <w:rStyle w:val="VerbatimChar"/>
+        </w:rPr>
         <w:t xml:space="preserve">bookdown</w:t>
       </w:r>
-      <w:bookmarkEnd w:id="81"/>
-    </w:p>
-    <w:p>
-      <w:pPr>
-        <w:pStyle w:val="FirstParagraph"/>
-      </w:pPr>
-    </w:p>
-    <w:p>
-      <w:pPr>
-        <w:pStyle w:val="BlockText"/>
-      </w:pPr>
-      <w:hyperlink r:id="rId82">
-        <w:r>
-          <w:rPr>
-            <w:rStyle w:val="VerbatimChar"/>
-            <w:rStyle w:val="Hyperlink"/>
-          </w:rPr>
-          <w:t xml:space="preserve">bookdown</w:t>
-        </w:r>
-      </w:hyperlink>
-      <w:r>
-        <w:t xml:space="preserve"> </w:t>
-      </w:r>
-      <w:r>
-        <w:t xml:space="preserve">is an open-source R package that makes it really easy to creates online books and technical documents using</w:t>
-      </w:r>
-      <w:r>
-        <w:t xml:space="preserve"> </w:t>
-      </w:r>
-      <w:hyperlink w:anchor="rmarkdown">
-        <w:r>
-          <w:rPr>
-            <w:rStyle w:val="Hyperlink"/>
-          </w:rPr>
-          <w:t xml:space="preserve">RMarkdown</w:t>
-        </w:r>
-      </w:hyperlink>
-      <w:r>
-        <w:t xml:space="preserve">.</w:t>
-      </w:r>
-    </w:p>
-    <w:p>
-      <w:pPr>
-        <w:pStyle w:val="FirstParagraph"/>
-      </w:pPr>
-      <w:r>
-        <w:rPr>
-          <w:rStyle w:val="VerbatimChar"/>
-          <w:b/>
+      <w:r>
+        <w:t xml:space="preserve"> </w:t>
+      </w:r>
+      <w:r>
+        <w:t xml:space="preserve">book</w:t>
+      </w:r>
+      <w:r>
+        <w:t xml:space="preserve"> </w:t>
+      </w:r>
+      <w:hyperlink r:id="rId103">
+        <w:r>
+          <w:rPr>
+            <w:rStyle w:val="Hyperlink"/>
+          </w:rPr>
+          <w:t xml:space="preserve">Creating Websites with R Markdown</w:t>
+        </w:r>
+      </w:hyperlink>
+      <w:r>
+        <w:t xml:space="preserve"> </w:t>
+      </w:r>
+      <w:r>
+        <w:t xml:space="preserve">to become familiar with</w:t>
+      </w:r>
+      <w:r>
+        <w:t xml:space="preserve"> </w:t>
+      </w:r>
+      <w:r>
+        <w:rPr>
+          <w:rStyle w:val="VerbatimChar"/>
         </w:rPr>
         <w:t xml:space="preserve">bookdown</w:t>
       </w:r>
       <w:r>
-        <w:rPr>
-          <w:b/>
-        </w:rPr>
-        <w:t xml:space="preserve"> </w:t>
-      </w:r>
-      <w:r>
-        <w:rPr>
-          <w:b/>
-        </w:rPr>
-        <w:t xml:space="preserve">books open a new avenue for Web-enabled book publishing</w:t>
-      </w:r>
-      <w:r>
-        <w:t xml:space="preserve">.</w:t>
+        <w:t xml:space="preserve"> </w:t>
+      </w:r>
+      <w:r>
+        <w:t xml:space="preserve">concepts and the</w:t>
+      </w:r>
+      <w:r>
+        <w:t xml:space="preserve"> </w:t>
+      </w:r>
+      <w:hyperlink r:id="rId104">
+        <w:r>
+          <w:rPr>
+            <w:rStyle w:val="Hyperlink"/>
+          </w:rPr>
+          <w:t xml:space="preserve">Hugo framework</w:t>
+        </w:r>
+      </w:hyperlink>
+      <w:r>
+        <w:t xml:space="preserve"> </w:t>
+      </w:r>
+      <w:r>
+        <w:t xml:space="preserve">before you embark on creating your first blog site.</w:t>
       </w:r>
     </w:p>
     <w:p>
@@ -2531,1166 +3718,21 @@
         <w:pStyle w:val="BodyText"/>
       </w:pPr>
       <w:r>
-        <w:t xml:space="preserve">They are essentially</w:t>
-      </w:r>
-      <w:r>
-        <w:t xml:space="preserve"> </w:t>
-      </w:r>
-      <w:r>
-        <w:rPr>
-          <w:b/>
-        </w:rPr>
-        <w:t xml:space="preserve">responsive RMarkdown Web sites</w:t>
-      </w:r>
-      <w:r>
-        <w:t xml:space="preserve">, complete with content navigation, plus the ability to display and process computer code using a wide range of programming languages, including interactive</w:t>
-      </w:r>
-      <w:r>
-        <w:t xml:space="preserve"> </w:t>
-      </w:r>
-      <w:hyperlink r:id="rId69">
-        <w:r>
-          <w:rPr>
-            <w:rStyle w:val="Hyperlink"/>
-          </w:rPr>
-          <w:t xml:space="preserve">Shiny dashboards</w:t>
-        </w:r>
-      </w:hyperlink>
-      <w:r>
-        <w:t xml:space="preserve"> </w:t>
-      </w:r>
-      <w:r>
-        <w:t xml:space="preserve">and</w:t>
-      </w:r>
-      <w:r>
-        <w:t xml:space="preserve"> </w:t>
-      </w:r>
-      <w:hyperlink r:id="rId83">
-        <w:r>
-          <w:rPr>
-            <w:rStyle w:val="Hyperlink"/>
-          </w:rPr>
-          <w:t xml:space="preserve">Web apps</w:t>
-        </w:r>
-      </w:hyperlink>
-      <w:r>
-        <w:t xml:space="preserve">.</w:t>
-      </w:r>
-    </w:p>
-    <w:p>
-      <w:pPr>
-        <w:pStyle w:val="BodyText"/>
-      </w:pPr>
-      <w:r>
-        <w:rPr>
-          <w:rStyle w:val="VerbatimChar"/>
-          <w:b/>
-        </w:rPr>
-        <w:t xml:space="preserve">bookdown</w:t>
-      </w:r>
-      <w:r>
-        <w:rPr>
-          <w:b/>
-        </w:rPr>
-        <w:t xml:space="preserve"> </w:t>
-      </w:r>
-      <w:r>
-        <w:rPr>
-          <w:b/>
-        </w:rPr>
-        <w:t xml:space="preserve">has added a few important missing features</w:t>
-      </w:r>
-      <w:r>
-        <w:t xml:space="preserve"> </w:t>
-      </w:r>
-      <w:r>
-        <w:t xml:space="preserve">related to writing books, such as figure and table caption numbering and cross-references, and the ability to embed</w:t>
-      </w:r>
-      <w:r>
-        <w:t xml:space="preserve"> </w:t>
-      </w:r>
-      <w:hyperlink r:id="rId79">
-        <w:r>
-          <w:rPr>
-            <w:rStyle w:val="Hyperlink"/>
-          </w:rPr>
-          <w:t xml:space="preserve">HTML widgets</w:t>
-        </w:r>
-      </w:hyperlink>
-      <w:r>
-        <w:t xml:space="preserve"> </w:t>
-      </w:r>
-      <w:r>
-        <w:t xml:space="preserve">or</w:t>
-      </w:r>
-      <w:r>
-        <w:t xml:space="preserve"> </w:t>
-      </w:r>
-      <w:hyperlink r:id="rId83">
-        <w:r>
-          <w:rPr>
-            <w:rStyle w:val="Hyperlink"/>
-          </w:rPr>
-          <w:t xml:space="preserve">Shiny apps</w:t>
-        </w:r>
-      </w:hyperlink>
-      <w:r>
-        <w:t xml:space="preserve">.</w:t>
-      </w:r>
-    </w:p>
-    <w:p>
-      <w:pPr>
-        <w:pStyle w:val="BodyText"/>
-      </w:pPr>
-      <w:r>
-        <w:rPr>
-          <w:b/>
-        </w:rPr>
-        <w:t xml:space="preserve">Developed and maintained by RStudio software engineer</w:t>
-      </w:r>
-      <w:r>
-        <w:rPr>
-          <w:b/>
-        </w:rPr>
-        <w:t xml:space="preserve"> </w:t>
-      </w:r>
-      <w:hyperlink r:id="rId84">
-        <w:r>
-          <w:rPr>
-            <w:rStyle w:val="Hyperlink"/>
-            <w:b/>
-          </w:rPr>
-          <w:t xml:space="preserve">Yihui Xie</w:t>
-        </w:r>
-      </w:hyperlink>
-      <w:r>
-        <w:t xml:space="preserve">,</w:t>
-      </w:r>
-      <w:r>
-        <w:t xml:space="preserve"> </w:t>
-      </w:r>
-      <w:r>
-        <w:rPr>
-          <w:rStyle w:val="VerbatimChar"/>
-        </w:rPr>
-        <w:t xml:space="preserve">bookdown</w:t>
-      </w:r>
-      <w:r>
-        <w:t xml:space="preserve"> </w:t>
-      </w:r>
-      <w:r>
-        <w:t xml:space="preserve">books can be published on</w:t>
-      </w:r>
-      <w:r>
-        <w:t xml:space="preserve"> </w:t>
-      </w:r>
-      <w:hyperlink r:id="rId85">
-        <w:r>
-          <w:rPr>
-            <w:rStyle w:val="Hyperlink"/>
-          </w:rPr>
-          <w:t xml:space="preserve">bookdown.org</w:t>
-        </w:r>
-      </w:hyperlink>
-      <w:r>
-        <w:t xml:space="preserve">, a free service provided by</w:t>
-      </w:r>
-      <w:r>
-        <w:t xml:space="preserve"> </w:t>
-      </w:r>
-      <w:hyperlink r:id="rId86">
-        <w:r>
-          <w:rPr>
-            <w:rStyle w:val="Hyperlink"/>
-          </w:rPr>
-          <w:t xml:space="preserve">RStudio Inc</w:t>
-        </w:r>
-      </w:hyperlink>
-      <w:r>
-        <w:t xml:space="preserve">. Books are available for download, and the author holds full copyright.</w:t>
-      </w:r>
-    </w:p>
-    <w:p>
-      <w:pPr>
-        <w:pStyle w:val="BodyText"/>
-      </w:pPr>
-      <w:hyperlink r:id="rId85"/>
-    </w:p>
-    <w:p>
-      <w:pPr>
-        <w:pStyle w:val="BodyText"/>
-      </w:pPr>
-      <w:r>
-        <w:rPr>
-          <w:b/>
-        </w:rPr>
-        <w:t xml:space="preserve">Fully-documented</w:t>
-      </w:r>
-      <w:r>
-        <w:t xml:space="preserve"> </w:t>
-      </w:r>
-      <w:r>
-        <w:t xml:space="preserve">in — of course! — a</w:t>
-      </w:r>
-      <w:r>
-        <w:t xml:space="preserve"> </w:t>
-      </w:r>
-      <w:hyperlink r:id="rId36">
-        <w:r>
-          <w:rPr>
-            <w:rStyle w:val="VerbatimChar"/>
-            <w:rStyle w:val="Hyperlink"/>
-          </w:rPr>
-          <w:t xml:space="preserve">bookdown</w:t>
-        </w:r>
-        <w:r>
-          <w:rPr>
-            <w:rStyle w:val="Hyperlink"/>
-          </w:rPr>
-          <w:t xml:space="preserve"> </w:t>
-        </w:r>
-        <w:r>
-          <w:rPr>
-            <w:rStyle w:val="Hyperlink"/>
-          </w:rPr>
-          <w:t xml:space="preserve">book called</w:t>
-        </w:r>
-        <w:r>
-          <w:rPr>
-            <w:rStyle w:val="Hyperlink"/>
-          </w:rPr>
-          <w:t xml:space="preserve"> </w:t>
-        </w:r>
-        <w:r>
-          <w:rPr>
-            <w:i/>
-            <w:rStyle w:val="Hyperlink"/>
-          </w:rPr>
-          <w:t xml:space="preserve">bookdown</w:t>
-        </w:r>
-      </w:hyperlink>
-      <w:r>
-        <w:t xml:space="preserve">, the</w:t>
-      </w:r>
-      <w:r>
-        <w:t xml:space="preserve"> </w:t>
-      </w:r>
-      <w:r>
-        <w:rPr>
-          <w:rStyle w:val="VerbatimChar"/>
-        </w:rPr>
-        <w:t xml:space="preserve">bookdown</w:t>
-      </w:r>
-      <w:r>
-        <w:t xml:space="preserve"> </w:t>
-      </w:r>
-      <w:r>
-        <w:t xml:space="preserve">package uses many of the same conventions as</w:t>
-      </w:r>
-      <w:r>
-        <w:t xml:space="preserve"> </w:t>
-      </w:r>
-      <w:hyperlink w:anchor="rmarkdown">
-        <w:r>
-          <w:rPr>
-            <w:rStyle w:val="Hyperlink"/>
-          </w:rPr>
-          <w:t xml:space="preserve">other RMarkdown document types</w:t>
-        </w:r>
-      </w:hyperlink>
-      <w:r>
-        <w:t xml:space="preserve">, so conversion of any RStudio project to an online book is relatively straightforward.</w:t>
-      </w:r>
-    </w:p>
-    <w:p>
-      <w:pPr>
-        <w:pStyle w:val="BodyText"/>
-      </w:pPr>
-      <w:hyperlink r:id="rId87">
-        <w:r>
-          <w:rPr>
-            <w:rStyle w:val="Hyperlink"/>
-          </w:rPr>
-          <w:t xml:space="preserve">A Minimal Book Example</w:t>
-        </w:r>
-      </w:hyperlink>
-      <w:r>
-        <w:t xml:space="preserve"> </w:t>
-      </w:r>
-      <w:r>
-        <w:t xml:space="preserve">can be cloned from GitHub. It can also be downloaded as a</w:t>
-      </w:r>
-      <w:r>
-        <w:t xml:space="preserve"> </w:t>
-      </w:r>
-      <w:hyperlink r:id="rId88">
-        <w:r>
-          <w:rPr>
-            <w:rStyle w:val="VerbatimChar"/>
-            <w:rStyle w:val="Hyperlink"/>
-          </w:rPr>
-          <w:t xml:space="preserve">.zip</w:t>
-        </w:r>
-        <w:r>
-          <w:rPr>
-            <w:rStyle w:val="Hyperlink"/>
-          </w:rPr>
-          <w:t xml:space="preserve"> </w:t>
-        </w:r>
-        <w:r>
-          <w:rPr>
-            <w:rStyle w:val="Hyperlink"/>
-          </w:rPr>
-          <w:t xml:space="preserve">file</w:t>
-        </w:r>
-      </w:hyperlink>
-      <w:r>
-        <w:t xml:space="preserve"> </w:t>
-      </w:r>
-      <w:r>
-        <w:t xml:space="preserve">if you are</w:t>
-      </w:r>
-      <w:r>
-        <w:t xml:space="preserve"> </w:t>
-      </w:r>
-      <w:hyperlink r:id="rId89">
-        <w:r>
-          <w:rPr>
-            <w:rStyle w:val="Hyperlink"/>
-          </w:rPr>
-          <w:t xml:space="preserve">not familiar with GitHub</w:t>
-        </w:r>
-      </w:hyperlink>
-      <w:r>
-        <w:t xml:space="preserve">.</w:t>
-      </w:r>
-    </w:p>
-    <w:p>
-      <w:pPr>
-        <w:pStyle w:val="Heading3"/>
-      </w:pPr>
-      <w:bookmarkStart w:id="90" w:name="bookdown-installation"/>
-      <w:r>
-        <w:rPr>
-          <w:rStyle w:val="VerbatimChar"/>
-        </w:rPr>
-        <w:t xml:space="preserve">bookdown</w:t>
-      </w:r>
-      <w:r>
-        <w:t xml:space="preserve"> </w:t>
-      </w:r>
-      <w:r>
-        <w:t xml:space="preserve">Installation</w:t>
-      </w:r>
-      <w:bookmarkEnd w:id="90"/>
-    </w:p>
-    <w:p>
-      <w:pPr>
-        <w:pStyle w:val="FirstParagraph"/>
-      </w:pPr>
-      <w:hyperlink r:id="rId91">
-        <w:r>
-          <w:rPr>
-            <w:rStyle w:val="Hyperlink"/>
-          </w:rPr>
-          <w:t xml:space="preserve">Installation</w:t>
-        </w:r>
-      </w:hyperlink>
-      <w:r>
-        <w:t xml:space="preserve"> </w:t>
-      </w:r>
-      <w:r>
-        <w:t xml:space="preserve">requires the</w:t>
-      </w:r>
-      <w:r>
-        <w:t xml:space="preserve"> </w:t>
-      </w:r>
-      <w:hyperlink r:id="rId92">
-        <w:r>
-          <w:rPr>
-            <w:rStyle w:val="Hyperlink"/>
-          </w:rPr>
-          <w:t xml:space="preserve">devtools</w:t>
-        </w:r>
-      </w:hyperlink>
-      <w:r>
-        <w:t xml:space="preserve"> </w:t>
-      </w:r>
-      <w:r>
-        <w:t xml:space="preserve">R package to be first installed, after which</w:t>
-      </w:r>
-      <w:r>
-        <w:t xml:space="preserve"> </w:t>
-      </w:r>
-      <w:r>
-        <w:rPr>
-          <w:rStyle w:val="VerbatimChar"/>
-        </w:rPr>
-        <w:t xml:space="preserve">bookdown</w:t>
-      </w:r>
-      <w:r>
-        <w:t xml:space="preserve"> </w:t>
-      </w:r>
-      <w:r>
-        <w:t xml:space="preserve">can be installed from</w:t>
-      </w:r>
-      <w:r>
-        <w:t xml:space="preserve"> </w:t>
-      </w:r>
-      <w:hyperlink r:id="rId82">
-        <w:r>
-          <w:rPr>
-            <w:rStyle w:val="Hyperlink"/>
-          </w:rPr>
-          <w:t xml:space="preserve">its GitHub repository</w:t>
-        </w:r>
-      </w:hyperlink>
-      <w:r>
-        <w:t xml:space="preserve">:</w:t>
-      </w:r>
-    </w:p>
-    <w:p>
-      <w:pPr>
-        <w:pStyle w:val="SourceCode"/>
-      </w:pPr>
-      <w:r>
-        <w:rPr>
-          <w:rStyle w:val="KeywordTok"/>
-        </w:rPr>
-        <w:t xml:space="preserve">install.packages</w:t>
-      </w:r>
-      <w:r>
-        <w:rPr>
-          <w:rStyle w:val="NormalTok"/>
-        </w:rPr>
-        <w:t xml:space="preserve">(</w:t>
-      </w:r>
-      <w:r>
-        <w:rPr>
-          <w:rStyle w:val="StringTok"/>
-        </w:rPr>
-        <w:t xml:space="preserve">"devtools"</w:t>
-      </w:r>
-      <w:r>
-        <w:rPr>
-          <w:rStyle w:val="NormalTok"/>
-        </w:rPr>
-        <w:t xml:space="preserve">)</w:t>
-      </w:r>
-      <w:r>
-        <w:br w:type="textWrapping"/>
-      </w:r>
-      <w:r>
-        <w:rPr>
-          <w:rStyle w:val="NormalTok"/>
-        </w:rPr>
-        <w:t xml:space="preserve">devtools</w:t>
-      </w:r>
-      <w:r>
-        <w:rPr>
-          <w:rStyle w:val="OperatorTok"/>
-        </w:rPr>
-        <w:t xml:space="preserve">::</w:t>
-      </w:r>
-      <w:r>
-        <w:rPr>
-          <w:rStyle w:val="KeywordTok"/>
-        </w:rPr>
-        <w:t xml:space="preserve">install_github</w:t>
-      </w:r>
-      <w:r>
-        <w:rPr>
-          <w:rStyle w:val="NormalTok"/>
-        </w:rPr>
-        <w:t xml:space="preserve">(</w:t>
-      </w:r>
-      <w:r>
-        <w:rPr>
-          <w:rStyle w:val="StringTok"/>
-        </w:rPr>
-        <w:t xml:space="preserve">"rstudio/bookdown"</w:t>
-      </w:r>
-      <w:r>
-        <w:rPr>
-          <w:rStyle w:val="NormalTok"/>
-        </w:rPr>
-        <w:t xml:space="preserve">)</w:t>
-      </w:r>
-    </w:p>
-    <w:p>
-      <w:pPr>
-        <w:pStyle w:val="Heading3"/>
-      </w:pPr>
-      <w:bookmarkStart w:id="93" w:name="tinytex"/>
-      <w:r>
-        <w:rPr>
-          <w:rStyle w:val="VerbatimChar"/>
-        </w:rPr>
-        <w:t xml:space="preserve">tinytex</w:t>
-      </w:r>
-      <w:bookmarkEnd w:id="93"/>
-    </w:p>
-    <w:p>
-      <w:pPr>
-        <w:pStyle w:val="FirstParagraph"/>
-      </w:pPr>
-      <w:r>
-        <w:rPr>
-          <w:b/>
-        </w:rPr>
-        <w:t xml:space="preserve">PDF output requires some version of the</w:t>
-      </w:r>
-      <w:r>
-        <w:rPr>
-          <w:b/>
-        </w:rPr>
-        <w:t xml:space="preserve"> </w:t>
-      </w:r>
-      <w:hyperlink r:id="rId94">
-        <w:r>
-          <w:rPr>
-            <w:rStyle w:val="Hyperlink"/>
-            <w:b/>
-          </w:rPr>
-          <w:t xml:space="preserve">LaTeX</w:t>
-        </w:r>
-      </w:hyperlink>
-      <w:r>
-        <w:rPr>
-          <w:b/>
-        </w:rPr>
-        <w:t xml:space="preserve"> </w:t>
-      </w:r>
-      <w:r>
-        <w:rPr>
-          <w:b/>
-        </w:rPr>
-        <w:t xml:space="preserve">typesetting system</w:t>
-      </w:r>
-      <w:r>
-        <w:t xml:space="preserve"> </w:t>
-      </w:r>
-      <w:r>
-        <w:t xml:space="preserve">to be installed. LaTeX is not a stand-alone typesetting program in itself, but document preparation software that runs on top of Donald E. Knuth’s</w:t>
-      </w:r>
-      <w:r>
-        <w:t xml:space="preserve"> </w:t>
-      </w:r>
-      <w:hyperlink r:id="rId95">
-        <w:r>
-          <w:rPr>
-            <w:rStyle w:val="Hyperlink"/>
-          </w:rPr>
-          <w:t xml:space="preserve">TeX typesetting system</w:t>
-        </w:r>
-      </w:hyperlink>
-      <w:r>
-        <w:t xml:space="preserve">.</w:t>
-      </w:r>
-    </w:p>
-    <w:p>
-      <w:pPr>
-        <w:pStyle w:val="BodyText"/>
-      </w:pPr>
-      <w:hyperlink r:id="rId96">
-        <w:r>
-          <w:rPr>
-            <w:rStyle w:val="Hyperlink"/>
-            <w:b/>
-          </w:rPr>
-          <w:t xml:space="preserve">TeX distributions</w:t>
-        </w:r>
-      </w:hyperlink>
-      <w:r>
-        <w:rPr>
-          <w:b/>
-        </w:rPr>
-        <w:t xml:space="preserve"> </w:t>
-      </w:r>
-      <w:r>
-        <w:rPr>
-          <w:b/>
-        </w:rPr>
-        <w:t xml:space="preserve">usually bundle together all the parts needed</w:t>
-      </w:r>
-      <w:r>
-        <w:t xml:space="preserve"> </w:t>
-      </w:r>
-      <w:r>
-        <w:t xml:space="preserve">for a working TeX system.</w:t>
-      </w:r>
-      <w:r>
-        <w:t xml:space="preserve"> </w:t>
-      </w:r>
-      <w:hyperlink r:id="rId94">
-        <w:r>
-          <w:rPr>
-            <w:rStyle w:val="Hyperlink"/>
-          </w:rPr>
-          <w:t xml:space="preserve">LaTeX</w:t>
-        </w:r>
-      </w:hyperlink>
-      <w:r>
-        <w:t xml:space="preserve"> </w:t>
-      </w:r>
-      <w:r>
-        <w:t xml:space="preserve">and many of the packages built on it form an important component of any modern TeX distribution.</w:t>
-      </w:r>
-    </w:p>
-    <w:p>
-      <w:pPr>
-        <w:pStyle w:val="BodyText"/>
-      </w:pPr>
-      <w:r>
-        <w:rPr>
-          <w:b/>
-        </w:rPr>
-        <w:t xml:space="preserve">As this is a large package consisting of many gigabytes of files</w:t>
-      </w:r>
-      <w:r>
-        <w:t xml:space="preserve"> </w:t>
-      </w:r>
-      <w:r>
-        <w:t xml:space="preserve">that users may not wish to install,</w:t>
-      </w:r>
-      <w:r>
-        <w:t xml:space="preserve"> </w:t>
-      </w:r>
-      <w:hyperlink r:id="rId97">
-        <w:r>
-          <w:rPr>
-            <w:rStyle w:val="Hyperlink"/>
-          </w:rPr>
-          <w:t xml:space="preserve">Yihui Xie wrote</w:t>
-        </w:r>
-        <w:r>
-          <w:rPr>
-            <w:rStyle w:val="Hyperlink"/>
-          </w:rPr>
-          <w:t xml:space="preserve"> </w:t>
-        </w:r>
-        <w:r>
-          <w:rPr>
-            <w:rStyle w:val="VerbatimChar"/>
-            <w:rStyle w:val="Hyperlink"/>
-          </w:rPr>
-          <w:t xml:space="preserve">tinytex</w:t>
-        </w:r>
-      </w:hyperlink>
-      <w:r>
-        <w:t xml:space="preserve">, a lightweight, cross-platform, portable, and easy-to-maintain LaTeX distribution based on</w:t>
-      </w:r>
-      <w:r>
-        <w:t xml:space="preserve"> </w:t>
-      </w:r>
-      <w:hyperlink r:id="rId98">
-        <w:r>
-          <w:rPr>
-            <w:rStyle w:val="Hyperlink"/>
-          </w:rPr>
-          <w:t xml:space="preserve">TeX Live</w:t>
-        </w:r>
-      </w:hyperlink>
-      <w:r>
-        <w:t xml:space="preserve">.</w:t>
+        <w:rPr>
+          <w:b/>
+        </w:rPr>
+        <w:t xml:space="preserve">These links offer practical Setup hints and guidance:</w:t>
       </w:r>
     </w:p>
     <w:p>
       <w:pPr>
         <w:pStyle w:val="Heading4"/>
       </w:pPr>
-      <w:bookmarkStart w:id="99" w:name="tinytex-installation"/>
-      <w:r>
-        <w:rPr>
-          <w:rStyle w:val="VerbatimChar"/>
-        </w:rPr>
-        <w:t xml:space="preserve">tinytex</w:t>
-      </w:r>
-      <w:r>
-        <w:t xml:space="preserve"> </w:t>
-      </w:r>
-      <w:r>
-        <w:t xml:space="preserve">Installation</w:t>
-      </w:r>
-      <w:bookmarkEnd w:id="99"/>
-    </w:p>
-    <w:p>
-      <w:pPr>
-        <w:pStyle w:val="FirstParagraph"/>
-      </w:pPr>
-      <w:r>
-        <w:t xml:space="preserve">Installation of</w:t>
-      </w:r>
-      <w:r>
-        <w:t xml:space="preserve"> </w:t>
-      </w:r>
-      <w:r>
-        <w:rPr>
-          <w:rStyle w:val="VerbatimChar"/>
-        </w:rPr>
-        <w:t xml:space="preserve">tinytex</w:t>
-      </w:r>
-      <w:r>
-        <w:t xml:space="preserve"> </w:t>
-      </w:r>
-      <w:r>
-        <w:t xml:space="preserve">is accomplished with:</w:t>
-      </w:r>
-    </w:p>
-    <w:p>
-      <w:pPr>
-        <w:pStyle w:val="SourceCode"/>
-      </w:pPr>
-      <w:r>
-        <w:rPr>
-          <w:rStyle w:val="KeywordTok"/>
-        </w:rPr>
-        <w:t xml:space="preserve">install.packages</w:t>
-      </w:r>
-      <w:r>
-        <w:rPr>
-          <w:rStyle w:val="NormalTok"/>
-        </w:rPr>
-        <w:t xml:space="preserve">(</w:t>
-      </w:r>
-      <w:r>
-        <w:rPr>
-          <w:rStyle w:val="KeywordTok"/>
-        </w:rPr>
-        <w:t xml:space="preserve">c</w:t>
-      </w:r>
-      <w:r>
-        <w:rPr>
-          <w:rStyle w:val="NormalTok"/>
-        </w:rPr>
-        <w:t xml:space="preserve">(</w:t>
-      </w:r>
-      <w:r>
-        <w:rPr>
-          <w:rStyle w:val="StringTok"/>
-        </w:rPr>
-        <w:t xml:space="preserve">'tinytex'</w:t>
-      </w:r>
-      <w:r>
-        <w:rPr>
-          <w:rStyle w:val="NormalTok"/>
-        </w:rPr>
-        <w:t xml:space="preserve">, </w:t>
-      </w:r>
-      <w:r>
-        <w:rPr>
-          <w:rStyle w:val="StringTok"/>
-        </w:rPr>
-        <w:t xml:space="preserve">'rmarkdown'</w:t>
-      </w:r>
-      <w:r>
-        <w:rPr>
-          <w:rStyle w:val="NormalTok"/>
-        </w:rPr>
-        <w:t xml:space="preserve">))</w:t>
-      </w:r>
-      <w:r>
-        <w:br w:type="textWrapping"/>
-      </w:r>
-      <w:r>
-        <w:rPr>
-          <w:rStyle w:val="NormalTok"/>
-        </w:rPr>
-        <w:t xml:space="preserve">tinytex</w:t>
-      </w:r>
-      <w:r>
-        <w:rPr>
-          <w:rStyle w:val="OperatorTok"/>
-        </w:rPr>
-        <w:t xml:space="preserve">::</w:t>
-      </w:r>
-      <w:r>
-        <w:rPr>
-          <w:rStyle w:val="KeywordTok"/>
-        </w:rPr>
-        <w:t xml:space="preserve">install_tinytex</w:t>
-      </w:r>
-      <w:r>
-        <w:rPr>
-          <w:rStyle w:val="NormalTok"/>
-        </w:rPr>
-        <w:t xml:space="preserve">()</w:t>
-      </w:r>
-    </w:p>
-    <w:p>
-      <w:pPr>
-        <w:pStyle w:val="FirstParagraph"/>
-      </w:pPr>
-      <w:r>
-        <w:t xml:space="preserve"> </w:t>
-      </w:r>
-      <w:hyperlink r:id="rId31">
-        <w:r>
-          <w:rPr>
-            <w:rStyle w:val="Hyperlink"/>
-            <w:b/>
-          </w:rPr>
-          <w:t xml:space="preserve">PDF output</w:t>
-        </w:r>
-      </w:hyperlink>
-      <w:r>
-        <w:rPr>
-          <w:b/>
-        </w:rPr>
-        <w:t xml:space="preserve"> </w:t>
-      </w:r>
-      <w:r>
-        <w:rPr>
-          <w:b/>
-        </w:rPr>
-        <w:t xml:space="preserve">(including</w:t>
-      </w:r>
-      <w:r>
-        <w:rPr>
-          <w:b/>
-        </w:rPr>
-        <w:t xml:space="preserve"> </w:t>
-      </w:r>
-      <w:hyperlink r:id="rId33">
-        <w:r>
-          <w:rPr>
-            <w:rStyle w:val="Hyperlink"/>
-            <w:b/>
-          </w:rPr>
-          <w:t xml:space="preserve">Beamer slides</w:t>
-        </w:r>
-      </w:hyperlink>
-      <w:r>
-        <w:rPr>
-          <w:b/>
-        </w:rPr>
-        <w:t xml:space="preserve">) requires a full TeX installation.</w:t>
-      </w:r>
-    </w:p>
-    <w:p>
-      <w:pPr>
-        <w:pStyle w:val="Heading2"/>
-      </w:pPr>
-      <w:bookmarkStart w:id="100" w:name="blogdown"/>
-      <w:r>
-        <w:t xml:space="preserve">blogdown</w:t>
-      </w:r>
-      <w:bookmarkEnd w:id="100"/>
-    </w:p>
-    <w:p>
-      <w:pPr>
-        <w:pStyle w:val="FirstParagraph"/>
-      </w:pPr>
-    </w:p>
-    <w:p>
-      <w:pPr>
-        <w:pStyle w:val="BlockText"/>
-      </w:pPr>
-      <w:r>
-        <w:t xml:space="preserve">Just as</w:t>
-      </w:r>
-      <w:r>
-        <w:t xml:space="preserve"> </w:t>
-      </w:r>
-      <w:hyperlink r:id="rId101">
-        <w:r>
-          <w:rPr>
-            <w:rStyle w:val="Hyperlink"/>
-          </w:rPr>
-          <w:t xml:space="preserve">WordPress</w:t>
-        </w:r>
-      </w:hyperlink>
-      <w:r>
-        <w:t xml:space="preserve"> </w:t>
-      </w:r>
-      <w:r>
-        <w:t xml:space="preserve">changed the Web by bringing blogging to the masses,</w:t>
-      </w:r>
-      <w:r>
-        <w:t xml:space="preserve"> </w:t>
-      </w:r>
-      <w:hyperlink r:id="rId102">
-        <w:r>
-          <w:rPr>
-            <w:rStyle w:val="Hyperlink"/>
-          </w:rPr>
-          <w:t xml:space="preserve">blogdown</w:t>
-        </w:r>
-      </w:hyperlink>
-      <w:r>
-        <w:t xml:space="preserve"> </w:t>
-      </w:r>
-      <w:r>
-        <w:t xml:space="preserve">has opened a path for the more computer-savvy to create quick-loading, static blog sites using</w:t>
-      </w:r>
-      <w:r>
-        <w:t xml:space="preserve"> </w:t>
-      </w:r>
-      <w:hyperlink w:anchor="rmarkdown">
-        <w:r>
-          <w:rPr>
-            <w:rStyle w:val="Hyperlink"/>
-          </w:rPr>
-          <w:t xml:space="preserve">RMarkdown</w:t>
-        </w:r>
-      </w:hyperlink>
-      <w:r>
-        <w:t xml:space="preserve">.</w:t>
-      </w:r>
-    </w:p>
-    <w:p>
-      <w:pPr>
-        <w:pStyle w:val="FirstParagraph"/>
-      </w:pPr>
-      <w:r>
-        <w:t xml:space="preserve">Not content with authoring</w:t>
-      </w:r>
-      <w:r>
-        <w:t xml:space="preserve"> </w:t>
-      </w:r>
-      <w:hyperlink w:anchor="bookdown">
-        <w:r>
-          <w:rPr>
-            <w:rStyle w:val="VerbatimChar"/>
-            <w:rStyle w:val="Hyperlink"/>
-          </w:rPr>
-          <w:t xml:space="preserve">bookdown</w:t>
-        </w:r>
-      </w:hyperlink>
-      <w:r>
-        <w:t xml:space="preserve">, RStudio developer</w:t>
-      </w:r>
-      <w:r>
-        <w:t xml:space="preserve"> </w:t>
-      </w:r>
-      <w:hyperlink r:id="rId84">
-        <w:r>
-          <w:rPr>
-            <w:rStyle w:val="Hyperlink"/>
-          </w:rPr>
-          <w:t xml:space="preserve">Yihui Xie</w:t>
-        </w:r>
-      </w:hyperlink>
-      <w:r>
-        <w:t xml:space="preserve"> </w:t>
-      </w:r>
-      <w:r>
-        <w:t xml:space="preserve">took the next logical step by writing the</w:t>
-      </w:r>
-      <w:r>
-        <w:t xml:space="preserve"> </w:t>
-      </w:r>
-      <w:hyperlink r:id="rId102">
-        <w:r>
-          <w:rPr>
-            <w:rStyle w:val="VerbatimChar"/>
-            <w:rStyle w:val="Hyperlink"/>
-          </w:rPr>
-          <w:t xml:space="preserve">blogdown</w:t>
-        </w:r>
-        <w:r>
-          <w:rPr>
-            <w:rStyle w:val="Hyperlink"/>
-          </w:rPr>
-          <w:t xml:space="preserve"> </w:t>
-        </w:r>
-        <w:r>
-          <w:rPr>
-            <w:rStyle w:val="Hyperlink"/>
-          </w:rPr>
-          <w:t xml:space="preserve">R package</w:t>
-        </w:r>
-      </w:hyperlink>
-      <w:r>
-        <w:t xml:space="preserve">.</w:t>
-      </w:r>
-    </w:p>
-    <w:p>
-      <w:pPr>
-        <w:pStyle w:val="BodyText"/>
-      </w:pPr>
-      <w:r>
-        <w:rPr>
-          <w:b/>
-        </w:rPr>
-        <w:t xml:space="preserve">Based on the</w:t>
-      </w:r>
-      <w:r>
-        <w:rPr>
-          <w:b/>
-        </w:rPr>
-        <w:t xml:space="preserve"> </w:t>
-      </w:r>
-      <w:hyperlink r:id="rId103">
-        <w:r>
-          <w:rPr>
-            <w:rStyle w:val="Hyperlink"/>
-            <w:b/>
-          </w:rPr>
-          <w:t xml:space="preserve">Hugo website framework</w:t>
-        </w:r>
-      </w:hyperlink>
-      <w:r>
-        <w:rPr>
-          <w:b/>
-        </w:rPr>
-        <w:t xml:space="preserve">,</w:t>
-      </w:r>
-      <w:r>
-        <w:rPr>
-          <w:b/>
-        </w:rPr>
-        <w:t xml:space="preserve"> </w:t>
-      </w:r>
-      <w:r>
-        <w:rPr>
-          <w:rStyle w:val="VerbatimChar"/>
-          <w:b/>
-        </w:rPr>
-        <w:t xml:space="preserve">blogdown</w:t>
-      </w:r>
-      <w:r>
-        <w:rPr>
-          <w:b/>
-        </w:rPr>
-        <w:t xml:space="preserve"> </w:t>
-      </w:r>
-      <w:r>
-        <w:rPr>
-          <w:b/>
-        </w:rPr>
-        <w:t xml:space="preserve">lets you write posts in RStudio as RMarkdown.Rmd files These are automatically converted to blog posts for uploading to a hosting service, including</w:t>
-      </w:r>
-      <w:r>
-        <w:rPr>
-          <w:b/>
-        </w:rPr>
-        <w:t xml:space="preserve"> </w:t>
-      </w:r>
-      <w:hyperlink r:id="rId104">
-        <w:r>
-          <w:rPr>
-            <w:rStyle w:val="Hyperlink"/>
-            <w:b/>
-          </w:rPr>
-          <w:t xml:space="preserve">GitHub pages</w:t>
-        </w:r>
-      </w:hyperlink>
-      <w:r>
-        <w:t xml:space="preserve">.</w:t>
-      </w:r>
-    </w:p>
-    <w:p>
-      <w:pPr>
-        <w:pStyle w:val="Heading3"/>
-      </w:pPr>
-      <w:bookmarkStart w:id="105" w:name="learning-blogdown"/>
-      <w:r>
-        <w:t xml:space="preserve">Learning</w:t>
-      </w:r>
-      <w:r>
-        <w:t xml:space="preserve"> </w:t>
-      </w:r>
-      <w:r>
-        <w:rPr>
-          <w:rStyle w:val="VerbatimChar"/>
-        </w:rPr>
-        <w:t xml:space="preserve">blogdown</w:t>
-      </w:r>
-      <w:bookmarkEnd w:id="105"/>
-    </w:p>
-    <w:p>
-      <w:pPr>
-        <w:pStyle w:val="FirstParagraph"/>
-      </w:pPr>
-      <w:r>
-        <w:t xml:space="preserve">It is advisable to first read Yihui Xie and Alison Presmanes Hill’s</w:t>
-      </w:r>
-      <w:r>
-        <w:t xml:space="preserve"> </w:t>
-      </w:r>
-      <w:r>
-        <w:rPr>
-          <w:rStyle w:val="VerbatimChar"/>
-        </w:rPr>
-        <w:t xml:space="preserve">bookdown</w:t>
-      </w:r>
-      <w:r>
-        <w:t xml:space="preserve"> </w:t>
-      </w:r>
-      <w:r>
-        <w:t xml:space="preserve">book</w:t>
-      </w:r>
-      <w:r>
-        <w:t xml:space="preserve"> </w:t>
-      </w:r>
-      <w:hyperlink r:id="rId102">
-        <w:r>
-          <w:rPr>
-            <w:rStyle w:val="Hyperlink"/>
-          </w:rPr>
-          <w:t xml:space="preserve">Creating Websites with R Markdown</w:t>
-        </w:r>
-      </w:hyperlink>
-      <w:r>
-        <w:t xml:space="preserve"> </w:t>
-      </w:r>
-      <w:r>
-        <w:t xml:space="preserve">to become familiar with</w:t>
-      </w:r>
-      <w:r>
-        <w:t xml:space="preserve"> </w:t>
-      </w:r>
-      <w:r>
-        <w:rPr>
-          <w:rStyle w:val="VerbatimChar"/>
-        </w:rPr>
-        <w:t xml:space="preserve">bookdown</w:t>
-      </w:r>
-      <w:r>
-        <w:t xml:space="preserve"> </w:t>
-      </w:r>
-      <w:r>
-        <w:t xml:space="preserve">concepts and the</w:t>
-      </w:r>
-      <w:r>
-        <w:t xml:space="preserve"> </w:t>
-      </w:r>
-      <w:hyperlink r:id="rId103">
-        <w:r>
-          <w:rPr>
-            <w:rStyle w:val="Hyperlink"/>
-          </w:rPr>
-          <w:t xml:space="preserve">Hugo framework</w:t>
-        </w:r>
-      </w:hyperlink>
-      <w:r>
-        <w:t xml:space="preserve"> </w:t>
-      </w:r>
-      <w:r>
-        <w:t xml:space="preserve">before you embark on creating your first blog site.</w:t>
-      </w:r>
-    </w:p>
-    <w:p>
-      <w:pPr>
-        <w:pStyle w:val="BodyText"/>
-      </w:pPr>
-      <w:r>
-        <w:rPr>
-          <w:b/>
-        </w:rPr>
-        <w:t xml:space="preserve">These links offer practical Setup hints and guidance:</w:t>
-      </w:r>
-    </w:p>
-    <w:p>
-      <w:pPr>
-        <w:pStyle w:val="Heading4"/>
-      </w:pPr>
-      <w:bookmarkStart w:id="106" w:name="blogdown-setup"/>
+      <w:bookmarkStart w:id="107" w:name="blogdown-setup"/>
+      <w:bookmarkEnd w:id="107"/>
       <w:r>
         <w:t xml:space="preserve">blogdown Setup</w:t>
       </w:r>
-      <w:bookmarkEnd w:id="106"/>
     </w:p>
     <w:p>
       <w:pPr>
@@ -3700,7 +3742,7 @@
           <w:ilvl w:val="0"/>
         </w:numPr>
       </w:pPr>
-      <w:hyperlink r:id="rId107">
+      <w:hyperlink r:id="rId108">
         <w:r>
           <w:rPr>
             <w:rStyle w:val="Hyperlink"/>
@@ -3717,7 +3759,7 @@
           <w:ilvl w:val="0"/>
         </w:numPr>
       </w:pPr>
-      <w:hyperlink r:id="rId108">
+      <w:hyperlink r:id="rId109">
         <w:r>
           <w:rPr>
             <w:rStyle w:val="Hyperlink"/>
@@ -3734,7 +3776,7 @@
           <w:ilvl w:val="0"/>
         </w:numPr>
       </w:pPr>
-      <w:hyperlink r:id="rId109">
+      <w:hyperlink r:id="rId110">
         <w:r>
           <w:rPr>
             <w:rStyle w:val="Hyperlink"/>
@@ -3751,7 +3793,7 @@
           <w:ilvl w:val="0"/>
         </w:numPr>
       </w:pPr>
-      <w:hyperlink r:id="rId110">
+      <w:hyperlink r:id="rId111">
         <w:r>
           <w:rPr>
             <w:rStyle w:val="Hyperlink"/>
@@ -3768,7 +3810,7 @@
           <w:ilvl w:val="0"/>
         </w:numPr>
       </w:pPr>
-      <w:hyperlink r:id="rId111">
+      <w:hyperlink r:id="rId112">
         <w:r>
           <w:rPr>
             <w:rStyle w:val="Hyperlink"/>
@@ -3781,11 +3823,11 @@
       <w:pPr>
         <w:pStyle w:val="Heading4"/>
       </w:pPr>
-      <w:bookmarkStart w:id="112" w:name="blogdown-links"/>
+      <w:bookmarkStart w:id="113" w:name="blogdown-links"/>
+      <w:bookmarkEnd w:id="113"/>
       <w:r>
         <w:t xml:space="preserve">blogdown Links</w:t>
       </w:r>
-      <w:bookmarkEnd w:id="112"/>
     </w:p>
     <w:p>
       <w:pPr>
@@ -3795,7 +3837,7 @@
           <w:ilvl w:val="0"/>
         </w:numPr>
       </w:pPr>
-      <w:hyperlink r:id="rId102">
+      <w:hyperlink r:id="rId103">
         <w:r>
           <w:rPr>
             <w:rStyle w:val="Hyperlink"/>
@@ -3812,7 +3854,7 @@
           <w:ilvl w:val="0"/>
         </w:numPr>
       </w:pPr>
-      <w:hyperlink r:id="rId113">
+      <w:hyperlink r:id="rId114">
         <w:r>
           <w:rPr>
             <w:rStyle w:val="Hyperlink"/>
@@ -3829,7 +3871,7 @@
           <w:ilvl w:val="0"/>
         </w:numPr>
       </w:pPr>
-      <w:hyperlink r:id="rId114">
+      <w:hyperlink r:id="rId115">
         <w:r>
           <w:rPr>
             <w:rStyle w:val="Hyperlink"/>
@@ -3846,7 +3888,7 @@
           <w:ilvl w:val="0"/>
         </w:numPr>
       </w:pPr>
-      <w:hyperlink r:id="rId115">
+      <w:hyperlink r:id="rId116">
         <w:r>
           <w:rPr>
             <w:rStyle w:val="Hyperlink"/>
@@ -3863,7 +3905,7 @@
           <w:ilvl w:val="0"/>
         </w:numPr>
       </w:pPr>
-      <w:hyperlink r:id="rId116">
+      <w:hyperlink r:id="rId117">
         <w:r>
           <w:rPr>
             <w:rStyle w:val="Hyperlink"/>
@@ -3876,11 +3918,11 @@
       <w:pPr>
         <w:pStyle w:val="Heading3"/>
       </w:pPr>
-      <w:bookmarkStart w:id="117" w:name="hugo-themes"/>
+      <w:bookmarkStart w:id="118" w:name="hugo-themes"/>
+      <w:bookmarkEnd w:id="118"/>
       <w:r>
         <w:t xml:space="preserve">Hugo Themes</w:t>
       </w:r>
-      <w:bookmarkEnd w:id="117"/>
     </w:p>
     <w:p>
       <w:pPr>
@@ -3911,7 +3953,7 @@
         </w:rPr>
         <w:t xml:space="preserve"> </w:t>
       </w:r>
-      <w:hyperlink r:id="rId118">
+      <w:hyperlink r:id="rId119">
         <w:r>
           <w:rPr>
             <w:rStyle w:val="Hyperlink"/>
@@ -3953,7 +3995,7 @@
       <w:r>
         <w:t xml:space="preserve"> </w:t>
       </w:r>
-      <w:hyperlink r:id="rId119">
+      <w:hyperlink r:id="rId120">
         <w:r>
           <w:rPr>
             <w:i/>
@@ -3968,7 +4010,7 @@
       <w:r>
         <w:t xml:space="preserve"> </w:t>
       </w:r>
-      <w:hyperlink r:id="rId120">
+      <w:hyperlink r:id="rId121">
         <w:r>
           <w:rPr>
             <w:rStyle w:val="Hyperlink"/>
@@ -4014,7 +4056,7 @@
         </w:rPr>
         <w:t xml:space="preserve"> </w:t>
       </w:r>
-      <w:hyperlink r:id="rId103">
+      <w:hyperlink r:id="rId104">
         <w:r>
           <w:rPr>
             <w:rStyle w:val="Hyperlink"/>
@@ -4041,7 +4083,7 @@
         </w:rPr>
         <w:t xml:space="preserve"> </w:t>
       </w:r>
-      <w:hyperlink r:id="rId121">
+      <w:hyperlink r:id="rId122">
         <w:r>
           <w:rPr>
             <w:rStyle w:val="Hyperlink"/>
@@ -4058,11 +4100,11 @@
       <w:pPr>
         <w:pStyle w:val="Heading4"/>
       </w:pPr>
-      <w:bookmarkStart w:id="122" w:name="hugo-links"/>
+      <w:bookmarkStart w:id="123" w:name="hugo-links"/>
+      <w:bookmarkEnd w:id="123"/>
       <w:r>
         <w:t xml:space="preserve">Hugo Links</w:t>
       </w:r>
-      <w:bookmarkEnd w:id="122"/>
     </w:p>
     <w:p>
       <w:pPr>
@@ -4072,7 +4114,7 @@
           <w:ilvl w:val="0"/>
         </w:numPr>
       </w:pPr>
-      <w:hyperlink r:id="rId103">
+      <w:hyperlink r:id="rId104">
         <w:r>
           <w:rPr>
             <w:rStyle w:val="Hyperlink"/>
@@ -4095,7 +4137,7 @@
           <w:ilvl w:val="0"/>
         </w:numPr>
       </w:pPr>
-      <w:hyperlink r:id="rId123">
+      <w:hyperlink r:id="rId124">
         <w:r>
           <w:rPr>
             <w:rStyle w:val="Hyperlink"/>
@@ -4133,7 +4175,7 @@
           <w:ilvl w:val="0"/>
         </w:numPr>
       </w:pPr>
-      <w:hyperlink r:id="rId118">
+      <w:hyperlink r:id="rId119">
         <w:r>
           <w:rPr>
             <w:rStyle w:val="Hyperlink"/>
@@ -4156,7 +4198,7 @@
           <w:ilvl w:val="0"/>
         </w:numPr>
       </w:pPr>
-      <w:hyperlink r:id="rId121">
+      <w:hyperlink r:id="rId122">
         <w:r>
           <w:rPr>
             <w:rStyle w:val="Hyperlink"/>
@@ -4179,7 +4221,7 @@
           <w:ilvl w:val="0"/>
         </w:numPr>
       </w:pPr>
-      <w:hyperlink r:id="rId124">
+      <w:hyperlink r:id="rId125">
         <w:r>
           <w:rPr>
             <w:rStyle w:val="Hyperlink"/>
@@ -4198,7 +4240,8 @@
       <w:pPr>
         <w:pStyle w:val="Heading3"/>
       </w:pPr>
-      <w:bookmarkStart w:id="125" w:name="blogdown-blogs"/>
+      <w:bookmarkStart w:id="126" w:name="blogdown-blogs"/>
+      <w:bookmarkEnd w:id="126"/>
       <w:r>
         <w:rPr>
           <w:rStyle w:val="VerbatimChar"/>
@@ -4211,7 +4254,6 @@
       <w:r>
         <w:t xml:space="preserve">Blogs</w:t>
       </w:r>
-      <w:bookmarkEnd w:id="125"/>
     </w:p>
     <w:p>
       <w:pPr>
@@ -4238,7 +4280,7 @@
       <w:r>
         <w:t xml:space="preserve"> </w:t>
       </w:r>
-      <w:hyperlink r:id="rId126">
+      <w:hyperlink r:id="rId127">
         <w:r>
           <w:rPr>
             <w:rStyle w:val="Hyperlink"/>
@@ -4267,7 +4309,7 @@
       <w:r>
         <w:t xml:space="preserve"> </w:t>
       </w:r>
-      <w:hyperlink r:id="rId127">
+      <w:hyperlink r:id="rId128">
         <w:r>
           <w:rPr>
             <w:rStyle w:val="Hyperlink"/>
@@ -4289,7 +4331,7 @@
       <w:r>
         <w:t xml:space="preserve"> </w:t>
       </w:r>
-      <w:hyperlink r:id="rId128">
+      <w:hyperlink r:id="rId129">
         <w:r>
           <w:rPr>
             <w:rStyle w:val="Hyperlink"/>
@@ -4305,15 +4347,15 @@
       <w:pPr>
         <w:pStyle w:val="Heading2"/>
       </w:pPr>
-      <w:bookmarkStart w:id="129" w:name="rstudio-products"/>
+      <w:bookmarkStart w:id="130" w:name="rstudio-products"/>
+      <w:bookmarkEnd w:id="130"/>
       <w:r>
         <w:t xml:space="preserve">RStudio Products</w:t>
       </w:r>
-      <w:bookmarkEnd w:id="129"/>
-    </w:p>
-    <w:p>
-      <w:pPr>
-        <w:pStyle w:val="FirstParagraph"/>
+    </w:p>
+    <w:p>
+      <w:pPr>
+        <w:pStyle w:val="Figure"/>
       </w:pPr>
       <w:r>
         <w:drawing>
@@ -4331,7 +4373,7 @@
                     </pic:cNvPicPr>
                   </pic:nvPicPr>
                   <pic:blipFill>
-                    <a:blip r:embed="rId20"/>
+                    <a:blip r:embed="rId21"/>
                     <a:stretch>
                       <a:fillRect/>
                     </a:stretch>
@@ -4360,7 +4402,7 @@
     </w:p>
     <w:p>
       <w:pPr>
-        <w:pStyle w:val="BodyText"/>
+        <w:pStyle w:val="FirstParagraph"/>
       </w:pPr>
       <w:r>
         <w:rPr>
@@ -4376,11 +4418,11 @@
       <w:pPr>
         <w:pStyle w:val="Heading3"/>
       </w:pPr>
-      <w:bookmarkStart w:id="130" w:name="software"/>
+      <w:bookmarkStart w:id="131" w:name="software"/>
+      <w:bookmarkEnd w:id="131"/>
       <w:r>
         <w:t xml:space="preserve">Software</w:t>
       </w:r>
-      <w:bookmarkEnd w:id="130"/>
     </w:p>
     <w:p>
       <w:pPr>
@@ -4390,7 +4432,7 @@
           <w:ilvl w:val="0"/>
         </w:numPr>
       </w:pPr>
-      <w:hyperlink r:id="rId22">
+      <w:hyperlink r:id="rId23">
         <w:r>
           <w:rPr>
             <w:rStyle w:val="Hyperlink"/>
@@ -4407,7 +4449,7 @@
       <w:r>
         <w:t xml:space="preserve"> </w:t>
       </w:r>
-      <w:hyperlink r:id="rId23">
+      <w:hyperlink r:id="rId24">
         <w:r>
           <w:rPr>
             <w:rStyle w:val="Hyperlink"/>
@@ -4424,7 +4466,7 @@
           <w:ilvl w:val="0"/>
         </w:numPr>
       </w:pPr>
-      <w:hyperlink r:id="rId29">
+      <w:hyperlink r:id="rId30">
         <w:r>
           <w:rPr>
             <w:rStyle w:val="Hyperlink"/>
@@ -4456,7 +4498,7 @@
       <w:r>
         <w:t xml:space="preserve"> </w:t>
       </w:r>
-      <w:hyperlink r:id="rId131">
+      <w:hyperlink r:id="rId132">
         <w:r>
           <w:rPr>
             <w:rStyle w:val="Hyperlink"/>
@@ -4473,7 +4515,7 @@
           <w:ilvl w:val="0"/>
         </w:numPr>
       </w:pPr>
-      <w:hyperlink r:id="rId132">
+      <w:hyperlink r:id="rId133">
         <w:r>
           <w:rPr>
             <w:rStyle w:val="Hyperlink"/>
@@ -4490,7 +4532,7 @@
       <w:r>
         <w:t xml:space="preserve"> </w:t>
       </w:r>
-      <w:hyperlink r:id="rId133">
+      <w:hyperlink r:id="rId134">
         <w:r>
           <w:rPr>
             <w:rStyle w:val="Hyperlink"/>
@@ -4507,7 +4549,7 @@
       <w:r>
         <w:t xml:space="preserve"> </w:t>
       </w:r>
-      <w:hyperlink r:id="rId134">
+      <w:hyperlink r:id="rId135">
         <w:r>
           <w:rPr>
             <w:rStyle w:val="Hyperlink"/>
@@ -4524,24 +4566,24 @@
           <w:ilvl w:val="0"/>
         </w:numPr>
       </w:pPr>
+      <w:hyperlink r:id="rId136">
+        <w:r>
+          <w:rPr>
+            <w:rStyle w:val="Hyperlink"/>
+          </w:rPr>
+          <w:t xml:space="preserve">RStudio Desktop</w:t>
+        </w:r>
+      </w:hyperlink>
+      <w:r>
+        <w:t xml:space="preserve"> </w:t>
+      </w:r>
+      <w:r>
+        <w:t xml:space="preserve">— the RStudio IDE, also on</w:t>
+      </w:r>
+      <w:r>
+        <w:t xml:space="preserve"> </w:t>
+      </w:r>
       <w:hyperlink r:id="rId135">
-        <w:r>
-          <w:rPr>
-            <w:rStyle w:val="Hyperlink"/>
-          </w:rPr>
-          <w:t xml:space="preserve">RStudio Desktop</w:t>
-        </w:r>
-      </w:hyperlink>
-      <w:r>
-        <w:t xml:space="preserve"> </w:t>
-      </w:r>
-      <w:r>
-        <w:t xml:space="preserve">— the RStudio IDE, also on</w:t>
-      </w:r>
-      <w:r>
-        <w:t xml:space="preserve"> </w:t>
-      </w:r>
-      <w:hyperlink r:id="rId134">
         <w:r>
           <w:rPr>
             <w:rStyle w:val="Hyperlink"/>
@@ -4558,7 +4600,7 @@
           <w:ilvl w:val="0"/>
         </w:numPr>
       </w:pPr>
-      <w:hyperlink r:id="rId136">
+      <w:hyperlink r:id="rId137">
         <w:r>
           <w:rPr>
             <w:rStyle w:val="Hyperlink"/>
@@ -4581,7 +4623,7 @@
           <w:ilvl w:val="0"/>
         </w:numPr>
       </w:pPr>
-      <w:hyperlink r:id="rId137">
+      <w:hyperlink r:id="rId138">
         <w:r>
           <w:rPr>
             <w:rStyle w:val="Hyperlink"/>
@@ -4598,7 +4640,7 @@
       <w:r>
         <w:t xml:space="preserve"> </w:t>
       </w:r>
-      <w:hyperlink r:id="rId138">
+      <w:hyperlink r:id="rId139">
         <w:r>
           <w:rPr>
             <w:rStyle w:val="Hyperlink"/>
@@ -4621,7 +4663,7 @@
           <w:ilvl w:val="0"/>
         </w:numPr>
       </w:pPr>
-      <w:hyperlink r:id="rId139">
+      <w:hyperlink r:id="rId140">
         <w:r>
           <w:rPr>
             <w:rStyle w:val="Hyperlink"/>
@@ -4640,11 +4682,11 @@
       <w:pPr>
         <w:pStyle w:val="Heading3"/>
       </w:pPr>
-      <w:bookmarkStart w:id="140" w:name="cloud-services"/>
+      <w:bookmarkStart w:id="141" w:name="cloud-services"/>
+      <w:bookmarkEnd w:id="141"/>
       <w:r>
         <w:t xml:space="preserve">Cloud Services</w:t>
       </w:r>
-      <w:bookmarkEnd w:id="140"/>
     </w:p>
     <w:p>
       <w:pPr>
@@ -4654,7 +4696,7 @@
           <w:ilvl w:val="0"/>
         </w:numPr>
       </w:pPr>
-      <w:hyperlink r:id="rId75">
+      <w:hyperlink r:id="rId76">
         <w:r>
           <w:rPr>
             <w:rStyle w:val="Hyperlink"/>
@@ -4677,7 +4719,7 @@
           <w:ilvl w:val="0"/>
         </w:numPr>
       </w:pPr>
-      <w:hyperlink r:id="rId78">
+      <w:hyperlink r:id="rId79">
         <w:r>
           <w:rPr>
             <w:rStyle w:val="Hyperlink"/>
@@ -4700,7 +4742,7 @@
           <w:ilvl w:val="0"/>
         </w:numPr>
       </w:pPr>
-      <w:hyperlink r:id="rId141">
+      <w:hyperlink r:id="rId142">
         <w:r>
           <w:rPr>
             <w:rStyle w:val="Hyperlink"/>
@@ -4723,7 +4765,7 @@
           <w:ilvl w:val="0"/>
         </w:numPr>
       </w:pPr>
-      <w:hyperlink r:id="rId142">
+      <w:hyperlink r:id="rId143">
         <w:r>
           <w:rPr>
             <w:rStyle w:val="Hyperlink"/>
@@ -4746,7 +4788,7 @@
           <w:ilvl w:val="0"/>
         </w:numPr>
       </w:pPr>
-      <w:hyperlink r:id="rId79">
+      <w:hyperlink r:id="rId80">
         <w:r>
           <w:rPr>
             <w:rStyle w:val="Hyperlink"/>
@@ -4769,7 +4811,7 @@
           <w:ilvl w:val="0"/>
         </w:numPr>
       </w:pPr>
-      <w:hyperlink r:id="rId85">
+      <w:hyperlink r:id="rId86">
         <w:r>
           <w:rPr>
             <w:rStyle w:val="Hyperlink"/>
@@ -4803,11 +4845,11 @@
       <w:pPr>
         <w:pStyle w:val="Heading3"/>
       </w:pPr>
-      <w:bookmarkStart w:id="143" w:name="resources"/>
+      <w:bookmarkStart w:id="144" w:name="resources"/>
+      <w:bookmarkEnd w:id="144"/>
       <w:r>
         <w:t xml:space="preserve">Resources</w:t>
       </w:r>
-      <w:bookmarkEnd w:id="143"/>
     </w:p>
     <w:p>
       <w:pPr>
@@ -4817,7 +4859,7 @@
           <w:ilvl w:val="0"/>
         </w:numPr>
       </w:pPr>
-      <w:hyperlink r:id="rId144">
+      <w:hyperlink r:id="rId145">
         <w:r>
           <w:rPr>
             <w:rStyle w:val="Hyperlink"/>
@@ -4840,7 +4882,7 @@
           <w:ilvl w:val="0"/>
         </w:numPr>
       </w:pPr>
-      <w:hyperlink r:id="rId145">
+      <w:hyperlink r:id="rId146">
         <w:r>
           <w:rPr>
             <w:rStyle w:val="Hyperlink"/>
@@ -4863,7 +4905,7 @@
           <w:ilvl w:val="0"/>
         </w:numPr>
       </w:pPr>
-      <w:hyperlink r:id="rId146">
+      <w:hyperlink r:id="rId147">
         <w:r>
           <w:rPr>
             <w:rStyle w:val="Hyperlink"/>
@@ -4886,7 +4928,7 @@
           <w:ilvl w:val="0"/>
         </w:numPr>
       </w:pPr>
-      <w:hyperlink r:id="rId147">
+      <w:hyperlink r:id="rId148">
         <w:r>
           <w:rPr>
             <w:rStyle w:val="Hyperlink"/>
@@ -4909,7 +4951,7 @@
           <w:ilvl w:val="0"/>
         </w:numPr>
       </w:pPr>
-      <w:hyperlink r:id="rId148">
+      <w:hyperlink r:id="rId149">
         <w:r>
           <w:rPr>
             <w:rStyle w:val="Hyperlink"/>
@@ -4934,7 +4976,7 @@
       <w:r>
         <w:t xml:space="preserve"> </w:t>
       </w:r>
-      <w:hyperlink r:id="rId149">
+      <w:hyperlink r:id="rId150">
         <w:r>
           <w:rPr>
             <w:rStyle w:val="Hyperlink"/>
@@ -4945,7 +4987,7 @@
       <w:r>
         <w:t xml:space="preserve">   |  </w:t>
       </w:r>
-      <w:hyperlink r:id="rId150">
+      <w:hyperlink r:id="rId151">
         <w:r>
           <w:rPr>
             <w:rStyle w:val="Hyperlink"/>
@@ -4963,10 +5005,6 @@
     <w:sectPr/>
   </w:body>
 </w:document>
-</file>
-
-<file path=word/comments.xml><?xml version="1.0" encoding="utf-8"?>
-<w:comments xmlns:w="http://schemas.openxmlformats.org/wordprocessingml/2006/main" xmlns:m="http://schemas.openxmlformats.org/officeDocument/2006/math" xmlns:r="http://schemas.openxmlformats.org/officeDocument/2006/relationships" xmlns:o="urn:schemas-microsoft-com:office:office" xmlns:v="urn:schemas-microsoft-com:vml" xmlns:w10="urn:schemas-microsoft-com:office:word" xmlns:a="http://schemas.openxmlformats.org/drawingml/2006/main" xmlns:pic="http://schemas.openxmlformats.org/drawingml/2006/picture" xmlns:wp="http://schemas.openxmlformats.org/drawingml/2006/wordprocessingDrawing"/>
 </file>
 
 <file path=word/footnotes.xml><?xml version="1.0" encoding="utf-8"?>
@@ -4990,8 +5028,8 @@
 
 <file path=word/numbering.xml><?xml version="1.0" encoding="utf-8"?>
 <w:numbering xmlns:w="http://schemas.openxmlformats.org/wordprocessingml/2006/main">
-  <w:abstractNum w:abstractNumId="990">
-    <w:nsid w:val="170cd2de"/>
+  <w:abstractNum w:abstractNumId="0">
+    <w:nsid w:val="e17f69ba"/>
     <w:multiLevelType w:val="multilevel"/>
     <w:lvl w:ilvl="0">
       <w:numFmt w:val="bullet"/>
@@ -5070,31 +5108,9 @@
         <w:ind w:left="4800" w:hanging="480"/>
       </w:pPr>
     </w:lvl>
-    <w:lvl w:ilvl="7">
-      <w:numFmt w:val="bullet"/>
-      <w:lvlText w:val=" "/>
-      <w:lvlJc w:val="left"/>
-      <w:pPr>
-        <w:tabs>
-          <w:tab w:val="num" w:pos="5040"/>
-        </w:tabs>
-        <w:ind w:left="5520" w:hanging="480"/>
-      </w:pPr>
-    </w:lvl>
-    <w:lvl w:ilvl="8">
-      <w:numFmt w:val="bullet"/>
-      <w:lvlText w:val=" "/>
-      <w:lvlJc w:val="left"/>
-      <w:pPr>
-        <w:tabs>
-          <w:tab w:val="num" w:pos="5760"/>
-        </w:tabs>
-        <w:ind w:left="6240" w:hanging="480"/>
-      </w:pPr>
-    </w:lvl>
   </w:abstractNum>
   <w:abstractNum w:abstractNumId="990">
-    <w:nsid w:val="2c1ae401"/>
+    <w:nsid w:val="87c573c5"/>
     <w:multiLevelType w:val="multilevel"/>
     <w:lvl w:ilvl="0">
       <w:numFmt w:val="bullet"/>
@@ -5173,31 +5189,9 @@
         <w:ind w:left="4800" w:hanging="480"/>
       </w:pPr>
     </w:lvl>
-    <w:lvl w:ilvl="7">
-      <w:numFmt w:val="bullet"/>
-      <w:lvlText w:val=" "/>
-      <w:lvlJc w:val="left"/>
-      <w:pPr>
-        <w:tabs>
-          <w:tab w:val="num" w:pos="5040"/>
-        </w:tabs>
-        <w:ind w:left="5520" w:hanging="480"/>
-      </w:pPr>
-    </w:lvl>
-    <w:lvl w:ilvl="8">
-      <w:numFmt w:val="bullet"/>
-      <w:lvlText w:val=" "/>
-      <w:lvlJc w:val="left"/>
-      <w:pPr>
-        <w:tabs>
-          <w:tab w:val="num" w:pos="5760"/>
-        </w:tabs>
-        <w:ind w:left="6240" w:hanging="480"/>
-      </w:pPr>
-    </w:lvl>
   </w:abstractNum>
   <w:abstractNum w:abstractNumId="991">
-    <w:nsid w:val="ea454b4c"/>
+    <w:nsid w:val="95798f4a"/>
     <w:multiLevelType w:val="multilevel"/>
     <w:lvl w:ilvl="0">
       <w:numFmt w:val="bullet"/>
@@ -5276,31 +5270,9 @@
         <w:ind w:left="4800" w:hanging="480"/>
       </w:pPr>
     </w:lvl>
-    <w:lvl w:ilvl="7">
-      <w:numFmt w:val="bullet"/>
-      <w:lvlText w:val="–"/>
-      <w:lvlJc w:val="left"/>
-      <w:pPr>
-        <w:tabs>
-          <w:tab w:val="num" w:pos="5040"/>
-        </w:tabs>
-        <w:ind w:left="5520" w:hanging="480"/>
-      </w:pPr>
-    </w:lvl>
-    <w:lvl w:ilvl="8">
-      <w:numFmt w:val="bullet"/>
-      <w:lvlText w:val="•"/>
-      <w:lvlJc w:val="left"/>
-      <w:pPr>
-        <w:tabs>
-          <w:tab w:val="num" w:pos="5760"/>
-        </w:tabs>
-        <w:ind w:left="6240" w:hanging="480"/>
-      </w:pPr>
-    </w:lvl>
   </w:abstractNum>
-  <w:num w:numId="1000">
-    <w:abstractNumId w:val="990"/>
+  <w:num w:numId="1">
+    <w:abstractNumId w:val="0"/>
   </w:num>
   <w:num w:numId="1000">
     <w:abstractNumId w:val="990"/>
@@ -5603,66 +5575,6 @@
       <w:szCs w:val="24"/>
     </w:rPr>
   </w:style>
-  <w:style w:type="paragraph" w:styleId="Heading7">
-    <w:name w:val="Heading 7"/>
-    <w:basedOn w:val="Normal"/>
-    <w:next w:val="BodyText"/>
-    <w:uiPriority w:val="9"/>
-    <w:unhideWhenUsed/>
-    <w:qFormat/>
-    <w:pPr>
-      <w:keepNext/>
-      <w:keepLines/>
-      <w:spacing w:before="200" w:after="0"/>
-      <w:outlineLvl w:val="6"/>
-    </w:pPr>
-    <w:rPr>
-      <w:rFonts w:asciiTheme="majorHAnsi" w:eastAsiaTheme="majorEastAsia" w:hAnsiTheme="majorHAnsi" w:cstheme="majorBidi"/>
-      <w:color w:val="4F81BD" w:themeColor="accent1"/>
-      <w:sz w:val="24"/>
-      <w:szCs w:val="24"/>
-    </w:rPr>
-  </w:style>
-  <w:style w:type="paragraph" w:styleId="Heading8">
-    <w:name w:val="Heading 8"/>
-    <w:basedOn w:val="Normal"/>
-    <w:next w:val="BodyText"/>
-    <w:uiPriority w:val="9"/>
-    <w:unhideWhenUsed/>
-    <w:qFormat/>
-    <w:pPr>
-      <w:keepNext/>
-      <w:keepLines/>
-      <w:spacing w:before="200" w:after="0"/>
-      <w:outlineLvl w:val="7"/>
-    </w:pPr>
-    <w:rPr>
-      <w:rFonts w:asciiTheme="majorHAnsi" w:eastAsiaTheme="majorEastAsia" w:hAnsiTheme="majorHAnsi" w:cstheme="majorBidi"/>
-      <w:color w:val="4F81BD" w:themeColor="accent1"/>
-      <w:sz w:val="24"/>
-      <w:szCs w:val="24"/>
-    </w:rPr>
-  </w:style>
-  <w:style w:type="paragraph" w:styleId="Heading9">
-    <w:name w:val="Heading 9"/>
-    <w:basedOn w:val="Normal"/>
-    <w:next w:val="BodyText"/>
-    <w:uiPriority w:val="9"/>
-    <w:unhideWhenUsed/>
-    <w:qFormat/>
-    <w:pPr>
-      <w:keepNext/>
-      <w:keepLines/>
-      <w:spacing w:before="200" w:after="0"/>
-      <w:outlineLvl w:val="8"/>
-    </w:pPr>
-    <w:rPr>
-      <w:rFonts w:asciiTheme="majorHAnsi" w:eastAsiaTheme="majorEastAsia" w:hAnsiTheme="majorHAnsi" w:cstheme="majorBidi"/>
-      <w:color w:val="4F81BD" w:themeColor="accent1"/>
-      <w:sz w:val="24"/>
-      <w:szCs w:val="24"/>
-    </w:rPr>
-  </w:style>
   <w:style w:type="paragraph" w:styleId="BlockText">
     <w:name w:val="Block Text"/>
     <w:basedOn w:val="BodyText"/>
@@ -5694,9 +5606,8 @@
     <w:semiHidden/>
     <w:unhideWhenUsed/>
   </w:style>
-  <w:style w:type="table" w:default="1" w:styleId="Table">
-    <w:name w:val="Table"/>
-    <w:basedOn w:val="TableNormal"/>
+  <w:style w:type="table" w:default="1" w:styleId="TableNormal">
+    <w:name w:val="Normal Table"/>
     <w:semiHidden/>
     <w:unhideWhenUsed/>
     <w:qFormat/>
@@ -5753,8 +5664,8 @@
     <w:name w:val="Figure"/>
     <w:basedOn w:val="Normal"/>
   </w:style>
-  <w:style w:type="paragraph" w:customStyle="1" w:styleId="CaptionedFigure">
-    <w:name w:val="Captioned Figure"/>
+  <w:style w:type="paragraph" w:customStyle="1" w:styleId="FigureWithCaption">
+    <w:name w:val="Figure with Caption"/>
     <w:basedOn w:val="Figure"/>
     <w:pPr>
       <w:keepNext/>

</xml_diff>

<commit_message>
intro.css indentation change, removed indentation script
</commit_message>
<xml_diff>
--- a/_site/RStudio_Ecosystem.docx
+++ b/_site/RStudio_Ecosystem.docx
@@ -214,9 +214,9 @@
       <w:pPr>
         <w:pStyle w:val="Heading3"/>
       </w:pPr>
-      <w:bookmarkStart w:id="24" w:name="creating-an-r-notebook-file"/>
-      <w:r>
-        <w:t xml:space="preserve">Creating An R Notebook File</w:t>
+      <w:bookmarkStart w:id="24" w:name="creating-an-r-notebook"/>
+      <w:r>
+        <w:t xml:space="preserve">Creating An R Notebook</w:t>
       </w:r>
       <w:bookmarkEnd w:id="24"/>
     </w:p>

</xml_diff>